<commit_message>
New map idem version
Now the map legend is categorical (Using HUE)
</commit_message>
<xml_diff>
--- a/Borrador/Memory.docx
+++ b/Borrador/Memory.docx
@@ -10,7 +10,6 @@
           <w:docPartUnique/>
         </w:docPartObj>
       </w:sdtPr>
-      <w:sdtEndPr/>
       <w:sdtContent>
         <w:p>
           <w:r>
@@ -31,7 +30,7 @@
                     <wp:extent cx="6864824" cy="9123528"/>
                     <wp:effectExtent l="0" t="0" r="2540" b="635"/>
                     <wp:wrapNone/>
-                    <wp:docPr id="193" name="Grupo 193"/>
+                    <wp:docPr id="193" name="Group 193"/>
                     <wp:cNvGraphicFramePr/>
                     <a:graphic xmlns:a="http://schemas.openxmlformats.org/drawingml/2006/main">
                       <a:graphicData uri="http://schemas.microsoft.com/office/word/2010/wordprocessingGroup">
@@ -148,7 +147,6 @@
                                       <w:dataBinding w:prefixMappings="xmlns:ns0='http://purl.org/dc/elements/1.1/' xmlns:ns1='http://schemas.openxmlformats.org/package/2006/metadata/core-properties' " w:xpath="/ns1:coreProperties[1]/ns0:creator[1]" w:storeItemID="{6C3C8BC8-F283-45AE-878A-BAB7291924A1}"/>
                                       <w:text/>
                                     </w:sdtPr>
-                                    <w:sdtEndPr/>
                                     <w:sdtContent>
                                       <w:r>
                                         <w:rPr>
@@ -341,7 +339,6 @@
                                     <w:dataBinding w:prefixMappings="xmlns:ns0='http://purl.org/dc/elements/1.1/' xmlns:ns1='http://schemas.openxmlformats.org/package/2006/metadata/core-properties' " w:xpath="/ns1:coreProperties[1]/ns0:title[1]" w:storeItemID="{6C3C8BC8-F283-45AE-878A-BAB7291924A1}"/>
                                     <w:text/>
                                   </w:sdtPr>
-                                  <w:sdtEndPr/>
                                   <w:sdtContent>
                                     <w:p>
                                       <w:pPr>
@@ -389,11 +386,11 @@
                   </wp:anchor>
                 </w:drawing>
               </mc:Choice>
-              <mc:Fallback>
+              <mc:Fallback xmlns:arto="http://schemas.microsoft.com/office/word/2006/arto" xmlns:a14="http://schemas.microsoft.com/office/drawing/2010/main" xmlns:pic="http://schemas.openxmlformats.org/drawingml/2006/picture" xmlns:a="http://schemas.openxmlformats.org/drawingml/2006/main">
                 <w:pict>
-                  <v:group w14:anchorId="1F237100" id="Grupo 193" o:spid="_x0000_s1026" style="position:absolute;margin-left:0;margin-top:0;width:540.55pt;height:718.4pt;z-index:-251658240;mso-width-percent:882;mso-height-percent:909;mso-position-horizontal:center;mso-position-horizontal-relative:page;mso-position-vertical:center;mso-position-vertical-relative:page;mso-width-percent:882;mso-height-percent:909" coordsize="68648,91235" o:gfxdata="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">
-                    <v:rect id="Rectángulo 194" o:spid="_x0000_s1027" style="position:absolute;width:68580;height:13716;visibility:visible;mso-wrap-style:square;v-text-anchor:middle" o:gfxdata="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" fillcolor="#4472c4 [3204]" stroked="f" strokeweight="1pt"/>
-                    <v:rect id="Rectángulo 195" o:spid="_x0000_s1028" style="position:absolute;top:40943;width:68580;height:50292;visibility:visible;mso-wrap-style:square;v-text-anchor:bottom" o:gfxdata="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" fillcolor="#4472c4 [3204]" stroked="f" strokeweight="1pt">
+                  <v:group id="Grupo 193" style="position:absolute;margin-left:0;margin-top:0;width:540.55pt;height:718.4pt;z-index:-251658240;mso-width-percent:882;mso-height-percent:909;mso-position-horizontal:center;mso-position-horizontal-relative:page;mso-position-vertical:center;mso-position-vertical-relative:page;mso-width-percent:882;mso-height-percent:909" coordsize="68648,91235" o:spid="_x0000_s1026" w14:anchorId="1F237100" o:gfxdata="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">
+                    <v:rect id="Rectángulo 194" style="position:absolute;width:68580;height:13716;visibility:visible;mso-wrap-style:square;v-text-anchor:middle" o:spid="_x0000_s1027" fillcolor="#4472c4 [3204]" stroked="f" strokeweight="1pt" o:gfxdata="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"/>
+                    <v:rect id="Rectángulo 195" style="position:absolute;top:40943;width:68580;height:50292;visibility:visible;mso-wrap-style:square;v-text-anchor:bottom" o:spid="_x0000_s1028" fillcolor="#4472c4 [3204]" stroked="f" strokeweight="1pt" o:gfxdata="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">
                       <v:textbox inset="36pt,57.6pt,36pt,36pt">
                         <w:txbxContent>
                           <w:p>
@@ -563,13 +560,13 @@
                       <v:stroke joinstyle="miter"/>
                       <v:path gradientshapeok="t" o:connecttype="rect"/>
                     </v:shapetype>
-                    <v:shape id="Cuadro de texto 196" o:spid="_x0000_s1029" type="#_x0000_t202" style="position:absolute;left:68;top:13716;width:68580;height:27227;visibility:visible;mso-wrap-style:square;v-text-anchor:middle" o:gfxdata="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" fillcolor="white [3212]" stroked="f" strokeweight=".5pt">
+                    <v:shape id="Cuadro de texto 196" style="position:absolute;left:68;top:13716;width:68580;height:27227;visibility:visible;mso-wrap-style:square;v-text-anchor:middle" o:spid="_x0000_s1029" fillcolor="white [3212]" stroked="f" strokeweight=".5pt" type="#_x0000_t202" o:gfxdata="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">
                       <v:textbox inset="36pt,7.2pt,36pt,7.2pt">
                         <w:txbxContent>
                           <w:sdt>
                             <w:sdtPr>
                               <w:rPr>
-                                <w:rFonts w:asciiTheme="majorHAnsi" w:eastAsiaTheme="majorEastAsia" w:hAnsiTheme="majorHAnsi" w:cstheme="majorBidi"/>
+                                <w:rFonts w:asciiTheme="majorHAnsi" w:hAnsiTheme="majorHAnsi" w:eastAsiaTheme="majorEastAsia" w:cstheme="majorBidi"/>
                                 <w:caps/>
                                 <w:color w:val="4472C4" w:themeColor="accent1"/>
                                 <w:sz w:val="72"/>
@@ -588,7 +585,7 @@
                                   <w:pStyle w:val="NoSpacing"/>
                                   <w:jc w:val="center"/>
                                   <w:rPr>
-                                    <w:rFonts w:asciiTheme="majorHAnsi" w:eastAsiaTheme="majorEastAsia" w:hAnsiTheme="majorHAnsi" w:cstheme="majorBidi"/>
+                                    <w:rFonts w:asciiTheme="majorHAnsi" w:hAnsiTheme="majorHAnsi" w:eastAsiaTheme="majorEastAsia" w:cstheme="majorBidi"/>
                                     <w:caps/>
                                     <w:color w:val="4472C4" w:themeColor="accent1"/>
                                     <w:sz w:val="72"/>
@@ -597,7 +594,7 @@
                                 </w:pPr>
                                 <w:r>
                                   <w:rPr>
-                                    <w:rFonts w:asciiTheme="majorHAnsi" w:eastAsiaTheme="majorEastAsia" w:hAnsiTheme="majorHAnsi" w:cstheme="majorBidi"/>
+                                    <w:rFonts w:asciiTheme="majorHAnsi" w:hAnsiTheme="majorHAnsi" w:eastAsiaTheme="majorEastAsia" w:cstheme="majorBidi"/>
                                     <w:caps/>
                                     <w:color w:val="4472C4" w:themeColor="accent1"/>
                                     <w:sz w:val="72"/>
@@ -635,7 +632,7 @@
                 <wp:extent cx="2376170" cy="1828800"/>
                 <wp:effectExtent l="0" t="0" r="0" b="0"/>
                 <wp:wrapSquare wrapText="bothSides"/>
-                <wp:docPr id="1392402002" name="Imagen 1392402002"/>
+                <wp:docPr id="1392402002" name="Picture 1392402002"/>
                 <wp:cNvGraphicFramePr>
                   <a:graphicFrameLocks xmlns:a="http://schemas.openxmlformats.org/drawingml/2006/main" noChangeAspect="1"/>
                 </wp:cNvGraphicFramePr>
@@ -702,7 +699,7 @@
                 <wp:extent cx="3467100" cy="1295400"/>
                 <wp:effectExtent l="0" t="0" r="0" b="0"/>
                 <wp:wrapSquare wrapText="bothSides"/>
-                <wp:docPr id="573872056" name="Imagen 573872056" descr="COES. Información General y Distribución"/>
+                <wp:docPr id="573872056" name="Picture 573872056" descr="COES. Información General y Distribución"/>
                 <wp:cNvGraphicFramePr>
                   <a:graphicFrameLocks xmlns:a="http://schemas.openxmlformats.org/drawingml/2006/main" noChangeAspect="1"/>
                 </wp:cNvGraphicFramePr>
@@ -1578,7 +1575,7 @@
           <wp:inline distT="0" distB="0" distL="0" distR="0" wp14:anchorId="46768439" wp14:editId="16F34697">
             <wp:extent cx="5400040" cy="2462530"/>
             <wp:effectExtent l="0" t="0" r="0" b="0"/>
-            <wp:docPr id="1086915558" name="Imagen 1086915558" descr="Interfaz de usuario gráfica&#10;&#10;Descripción generada automáticamente"/>
+            <wp:docPr id="1086915558" name="Picture 1086915558" descr="Interfaz de usuario gráfica&#10;&#10;Descripción generada automáticamente"/>
             <wp:cNvGraphicFramePr>
               <a:graphicFrameLocks xmlns:a="http://schemas.openxmlformats.org/drawingml/2006/main" noChangeAspect="1"/>
             </wp:cNvGraphicFramePr>
@@ -1735,7 +1732,7 @@
       <w:pPr>
         <w:numPr>
           <w:ilvl w:val="0"/>
-          <w:numId w:val="1"/>
+          <w:numId w:val="2"/>
         </w:numPr>
         <w:jc w:val="both"/>
       </w:pPr>
@@ -1754,7 +1751,7 @@
       <w:pPr>
         <w:numPr>
           <w:ilvl w:val="0"/>
-          <w:numId w:val="1"/>
+          <w:numId w:val="2"/>
         </w:numPr>
         <w:jc w:val="both"/>
       </w:pPr>
@@ -1773,7 +1770,7 @@
       <w:pPr>
         <w:numPr>
           <w:ilvl w:val="0"/>
-          <w:numId w:val="1"/>
+          <w:numId w:val="2"/>
         </w:numPr>
         <w:jc w:val="both"/>
       </w:pPr>
@@ -1832,16 +1829,25 @@
       </w:r>
     </w:p>
     <w:p>
+      <w:pPr>
+        <w:ind w:left="720"/>
+      </w:pPr>
       <w:r>
         <w:t>• Number of items</w:t>
       </w:r>
     </w:p>
     <w:p>
+      <w:pPr>
+        <w:ind w:left="720"/>
+      </w:pPr>
       <w:r>
         <w:t>• Number of levels of categorical attributes</w:t>
       </w:r>
     </w:p>
     <w:p>
+      <w:pPr>
+        <w:ind w:left="720"/>
+      </w:pPr>
       <w:r>
         <w:t>• Range of quantitative attributes</w:t>
       </w:r>
@@ -1852,6 +1858,9 @@
       </w:r>
     </w:p>
     <w:p>
+      <w:pPr>
+        <w:ind w:left="720"/>
+      </w:pPr>
       <w:r>
         <w:t>• Derive, discretize, etc.</w:t>
       </w:r>
@@ -1910,7 +1919,7 @@
       <w:pPr>
         <w:numPr>
           <w:ilvl w:val="0"/>
-          <w:numId w:val="3"/>
+          <w:numId w:val="4"/>
         </w:numPr>
         <w:rPr>
           <w:lang w:val="es-ES"/>
@@ -1922,6 +1931,143 @@
           <w:bCs/>
         </w:rPr>
         <w:t>Geographic Information:</w:t>
+      </w:r>
+    </w:p>
+    <w:p>
+      <w:pPr>
+        <w:pStyle w:val="ListParagraph"/>
+        <w:numPr>
+          <w:ilvl w:val="0"/>
+          <w:numId w:val="11"/>
+        </w:numPr>
+      </w:pPr>
+      <w:r>
+        <w:rPr>
+          <w:b/>
+          <w:bCs/>
+        </w:rPr>
+        <w:t>Province</w:t>
+      </w:r>
+      <w:r>
+        <w:t xml:space="preserve">: Categorical - Represents the province where the gas station is located. </w:t>
+      </w:r>
+    </w:p>
+    <w:p>
+      <w:pPr>
+        <w:pStyle w:val="ListParagraph"/>
+        <w:numPr>
+          <w:ilvl w:val="0"/>
+          <w:numId w:val="11"/>
+        </w:numPr>
+      </w:pPr>
+      <w:r>
+        <w:rPr>
+          <w:b/>
+          <w:bCs/>
+        </w:rPr>
+        <w:t>Municipality</w:t>
+      </w:r>
+      <w:r>
+        <w:t xml:space="preserve">: Categorical - Identifies the municipality of the gas station. </w:t>
+      </w:r>
+    </w:p>
+    <w:p>
+      <w:pPr>
+        <w:pStyle w:val="ListParagraph"/>
+        <w:numPr>
+          <w:ilvl w:val="0"/>
+          <w:numId w:val="11"/>
+        </w:numPr>
+      </w:pPr>
+      <w:r>
+        <w:rPr>
+          <w:b/>
+          <w:bCs/>
+        </w:rPr>
+        <w:t>Locality</w:t>
+      </w:r>
+      <w:r>
+        <w:t xml:space="preserve">: Categorical - Describes the exact locality of the gas station. </w:t>
+      </w:r>
+    </w:p>
+    <w:p>
+      <w:pPr>
+        <w:pStyle w:val="ListParagraph"/>
+        <w:numPr>
+          <w:ilvl w:val="0"/>
+          <w:numId w:val="11"/>
+        </w:numPr>
+      </w:pPr>
+      <w:r>
+        <w:rPr>
+          <w:b/>
+          <w:bCs/>
+        </w:rPr>
+        <w:t>Postal Code</w:t>
+      </w:r>
+      <w:r>
+        <w:t xml:space="preserve">: Ordinal - Represents the postal code of the gas station's location, which can be considered as an ordinal attribute if postal codes are used to reflect a hierarchy or implicit order based on geographic location. </w:t>
+      </w:r>
+    </w:p>
+    <w:p>
+      <w:pPr>
+        <w:pStyle w:val="ListParagraph"/>
+        <w:numPr>
+          <w:ilvl w:val="0"/>
+          <w:numId w:val="11"/>
+        </w:numPr>
+      </w:pPr>
+      <w:r>
+        <w:rPr>
+          <w:b/>
+          <w:bCs/>
+        </w:rPr>
+        <w:t>Address</w:t>
+      </w:r>
+      <w:r>
+        <w:t xml:space="preserve">: Categorical - The physical address of the gas station. </w:t>
+      </w:r>
+    </w:p>
+    <w:p>
+      <w:pPr>
+        <w:pStyle w:val="ListParagraph"/>
+        <w:numPr>
+          <w:ilvl w:val="0"/>
+          <w:numId w:val="11"/>
+        </w:numPr>
+      </w:pPr>
+      <w:r>
+        <w:rPr>
+          <w:b/>
+          <w:bCs/>
+        </w:rPr>
+        <w:t>Longitude and Latitude</w:t>
+      </w:r>
+      <w:r>
+        <w:t>: Quantitative - The precise geographic coordinates of the gas station.</w:t>
+      </w:r>
+    </w:p>
+    <w:p>
+      <w:pPr>
+        <w:numPr>
+          <w:ilvl w:val="0"/>
+          <w:numId w:val="4"/>
+        </w:numPr>
+      </w:pPr>
+      <w:r>
+        <w:rPr>
+          <w:b/>
+          <w:bCs/>
+        </w:rPr>
+        <w:t>Fuel Prices:</w:t>
+      </w:r>
+    </w:p>
+    <w:p>
+      <w:pPr>
+        <w:ind w:left="720"/>
+      </w:pPr>
+      <w:r>
+        <w:t>The following attributes represent the prices of different types of fuels at each gas station:</w:t>
       </w:r>
     </w:p>
     <w:p>
@@ -1937,10 +2083,10 @@
           <w:b/>
           <w:bCs/>
         </w:rPr>
-        <w:t>Province</w:t>
-      </w:r>
-      <w:r>
-        <w:t xml:space="preserve">: Categorical - Represents the province where the gas station is located. </w:t>
+        <w:t>Fuel Prices</w:t>
+      </w:r>
+      <w:r>
+        <w:t>: Quantitative - Represent the cost of fuel at each gas station.</w:t>
       </w:r>
     </w:p>
     <w:p>
@@ -1956,10 +2102,10 @@
           <w:b/>
           <w:bCs/>
         </w:rPr>
-        <w:t>Municipality</w:t>
-      </w:r>
-      <w:r>
-        <w:t xml:space="preserve">: Categorical - Identifies the municipality of the gas station. </w:t>
+        <w:t>% bioalcohol and % methyl ester</w:t>
+      </w:r>
+      <w:r>
+        <w:t>: Quantitative - Percentage of components in the fuel.</w:t>
       </w:r>
     </w:p>
     <w:p>
@@ -1975,18 +2121,127 @@
           <w:b/>
           <w:bCs/>
         </w:rPr>
-        <w:t>Locality</w:t>
-      </w:r>
-      <w:r>
-        <w:t xml:space="preserve">: Categorical - Describes the exact locality of the gas station. </w:t>
-      </w:r>
+        <w:t>Prices of liquefied gases, compressed natural gas, liquefied natural gas, and hydrogen</w:t>
+      </w:r>
+      <w:r>
+        <w:t>:</w:t>
+      </w:r>
+      <w:r>
+        <w:t xml:space="preserve"> Quantitative - Prices of alternative fuels.</w:t>
+      </w:r>
+    </w:p>
+    <w:p>
+      <w:pPr>
+        <w:numPr>
+          <w:ilvl w:val="0"/>
+          <w:numId w:val="4"/>
+        </w:numPr>
+      </w:pPr>
+      <w:r>
+        <w:rPr>
+          <w:b/>
+          <w:bCs/>
+        </w:rPr>
+        <w:t>Gas Station Information:</w:t>
+      </w:r>
+    </w:p>
+    <w:p>
+      <w:pPr>
+        <w:ind w:left="720"/>
+      </w:pPr>
+      <w:r>
+        <w:t xml:space="preserve">• </w:t>
+      </w:r>
+      <w:r>
+        <w:rPr>
+          <w:b/>
+          <w:bCs/>
+        </w:rPr>
+        <w:t>Sign</w:t>
+      </w:r>
+      <w:r>
+        <w:t>: Categorical - The name or sign of the gas station.</w:t>
+      </w:r>
+    </w:p>
+    <w:p>
+      <w:pPr>
+        <w:ind w:left="720"/>
+      </w:pPr>
+      <w:r>
+        <w:rPr>
+          <w:b/>
+          <w:bCs/>
+        </w:rPr>
+        <w:t>• Sale Type</w:t>
+      </w:r>
+      <w:r>
+        <w:t>: Categorical - Describes the type of sale at the gas station.</w:t>
+      </w:r>
+    </w:p>
+    <w:p>
+      <w:pPr>
+        <w:ind w:left="720"/>
+      </w:pPr>
+      <w:r>
+        <w:rPr>
+          <w:b/>
+          <w:bCs/>
+        </w:rPr>
+        <w:t>• Remarks</w:t>
+      </w:r>
+      <w:r>
+        <w:t>: Categorical - Contains additional observations or notes about the gas station.</w:t>
+      </w:r>
+    </w:p>
+    <w:p>
+      <w:pPr>
+        <w:ind w:left="720"/>
+      </w:pPr>
+      <w:r>
+        <w:t xml:space="preserve">• </w:t>
+      </w:r>
+      <w:r>
+        <w:rPr>
+          <w:b/>
+          <w:bCs/>
+        </w:rPr>
+        <w:t>Schedule</w:t>
+      </w:r>
+      <w:r>
+        <w:t>: Categorical - The operating hours of the gas station.</w:t>
+      </w:r>
+    </w:p>
+    <w:p>
+      <w:pPr>
+        <w:ind w:left="720"/>
+      </w:pPr>
+      <w:r>
+        <w:rPr>
+          <w:b/>
+          <w:bCs/>
+        </w:rPr>
+        <w:t>• Service Type</w:t>
+      </w:r>
+      <w:r>
+        <w:t>: Categorical - Describes the type of service offered by the gas station.</w:t>
+      </w:r>
+    </w:p>
+    <w:p>
+      <w:pPr>
+        <w:pStyle w:val="Heading3"/>
+      </w:pPr>
+      <w:bookmarkStart w:id="9" w:name="_Toc148294248"/>
+      <w:r>
+        <w:t>Cardinality</w:t>
+      </w:r>
+      <w:bookmarkEnd w:id="9"/>
     </w:p>
     <w:p>
       <w:pPr>
         <w:pStyle w:val="ListParagraph"/>
         <w:numPr>
           <w:ilvl w:val="0"/>
-          <w:numId w:val="10"/>
+          <w:numId w:val="13"/>
         </w:numPr>
       </w:pPr>
       <w:r>
@@ -1994,10 +2249,10 @@
           <w:b/>
           <w:bCs/>
         </w:rPr>
-        <w:t>Postal Code</w:t>
-      </w:r>
-      <w:r>
-        <w:t xml:space="preserve">: Ordinal - Represents the postal code of the gas station's location, which can be considered as an ordinal attribute if postal codes are used to reflect a hierarchy or implicit order based on geographic location. </w:t>
+        <w:t>Province</w:t>
+      </w:r>
+      <w:r>
+        <w:t>: Cardinality equal to 52.</w:t>
       </w:r>
     </w:p>
     <w:p>
@@ -2005,7 +2260,7 @@
         <w:pStyle w:val="ListParagraph"/>
         <w:numPr>
           <w:ilvl w:val="0"/>
-          <w:numId w:val="10"/>
+          <w:numId w:val="13"/>
         </w:numPr>
       </w:pPr>
       <w:r>
@@ -2013,10 +2268,10 @@
           <w:b/>
           <w:bCs/>
         </w:rPr>
-        <w:t>Address</w:t>
-      </w:r>
-      <w:r>
-        <w:t xml:space="preserve">: Categorical - The physical address of the gas station. </w:t>
+        <w:t>Municipality</w:t>
+      </w:r>
+      <w:r>
+        <w:t>: Cardinality equal to 3432.</w:t>
       </w:r>
     </w:p>
     <w:p>
@@ -2024,41 +2279,25 @@
         <w:pStyle w:val="ListParagraph"/>
         <w:numPr>
           <w:ilvl w:val="0"/>
-          <w:numId w:val="10"/>
+          <w:numId w:val="13"/>
         </w:numPr>
+        <w:rPr>
+          <w:lang w:val="es-ES"/>
+        </w:rPr>
       </w:pPr>
       <w:r>
         <w:rPr>
           <w:b/>
           <w:bCs/>
-        </w:rPr>
-        <w:t>Longitude and Latitude</w:t>
-      </w:r>
-      <w:r>
-        <w:t>: Quantitative - The precise geographic coordinates of the gas station.</w:t>
-      </w:r>
-    </w:p>
-    <w:p>
-      <w:pPr>
-        <w:numPr>
-          <w:ilvl w:val="0"/>
-          <w:numId w:val="3"/>
-        </w:numPr>
-      </w:pPr>
-      <w:r>
-        <w:rPr>
-          <w:b/>
-          <w:bCs/>
-        </w:rPr>
-        <w:t>Fuel Prices:</w:t>
-      </w:r>
-    </w:p>
-    <w:p>
-      <w:pPr>
-        <w:ind w:left="720"/>
-      </w:pPr>
-      <w:r>
-        <w:t>The following attributes represent the prices of different types of fuels at each gas station:</w:t>
+          <w:lang w:val="es-ES"/>
+        </w:rPr>
+        <w:t>Locality</w:t>
+      </w:r>
+      <w:r>
+        <w:rPr>
+          <w:lang w:val="es-ES"/>
+        </w:rPr>
+        <w:t>: Cardinality equal to 4244.</w:t>
       </w:r>
     </w:p>
     <w:p>
@@ -2066,7 +2305,7 @@
         <w:pStyle w:val="ListParagraph"/>
         <w:numPr>
           <w:ilvl w:val="0"/>
-          <w:numId w:val="9"/>
+          <w:numId w:val="13"/>
         </w:numPr>
       </w:pPr>
       <w:r>
@@ -2074,10 +2313,10 @@
           <w:b/>
           <w:bCs/>
         </w:rPr>
-        <w:t>Fuel Prices</w:t>
-      </w:r>
-      <w:r>
-        <w:t>: Quantitative - Represent the cost of fuel at each gas station.</w:t>
+        <w:t>Postal Code</w:t>
+      </w:r>
+      <w:r>
+        <w:t>: Cardinality equal to 4544.</w:t>
       </w:r>
     </w:p>
     <w:p>
@@ -2085,7 +2324,7 @@
         <w:pStyle w:val="ListParagraph"/>
         <w:numPr>
           <w:ilvl w:val="0"/>
-          <w:numId w:val="9"/>
+          <w:numId w:val="13"/>
         </w:numPr>
       </w:pPr>
       <w:r>
@@ -2093,26 +2332,10 @@
           <w:b/>
           <w:bCs/>
         </w:rPr>
-        <w:t xml:space="preserve">% </w:t>
-      </w:r>
-      <w:proofErr w:type="spellStart"/>
-      <w:r>
-        <w:rPr>
-          <w:b/>
-          <w:bCs/>
-        </w:rPr>
-        <w:t>bioalcohol</w:t>
-      </w:r>
-      <w:proofErr w:type="spellEnd"/>
-      <w:r>
-        <w:rPr>
-          <w:b/>
-          <w:bCs/>
-        </w:rPr>
-        <w:t xml:space="preserve"> and % methyl ester</w:t>
-      </w:r>
-      <w:r>
-        <w:t>: Quantitative - Percentage of components in the fuel.</w:t>
+        <w:t>Address</w:t>
+      </w:r>
+      <w:r>
+        <w:t>: High cardinality (11911). Each physical address is unique.</w:t>
       </w:r>
     </w:p>
     <w:p>
@@ -2120,7 +2343,7 @@
         <w:pStyle w:val="ListParagraph"/>
         <w:numPr>
           <w:ilvl w:val="0"/>
-          <w:numId w:val="9"/>
+          <w:numId w:val="13"/>
         </w:numPr>
       </w:pPr>
       <w:r>
@@ -2128,138 +2351,38 @@
           <w:b/>
           <w:bCs/>
         </w:rPr>
-        <w:t>Prices of liquefied gases, compressed natural gas, liquefied natural gas, and hydrogen</w:t>
-      </w:r>
-      <w:r>
-        <w:t>:</w:t>
-      </w:r>
-      <w:r>
-        <w:t xml:space="preserve"> Quantitative - Prices of alternative fuels.</w:t>
-      </w:r>
-    </w:p>
-    <w:p>
-      <w:pPr>
-        <w:numPr>
-          <w:ilvl w:val="0"/>
-          <w:numId w:val="3"/>
-        </w:numPr>
-      </w:pPr>
-      <w:r>
-        <w:rPr>
-          <w:b/>
-          <w:bCs/>
-        </w:rPr>
-        <w:t>Gas Station Information:</w:t>
-      </w:r>
-    </w:p>
-    <w:p>
-      <w:pPr>
-        <w:ind w:left="720"/>
-      </w:pPr>
-      <w:r>
-        <w:t xml:space="preserve">• </w:t>
-      </w:r>
-      <w:r>
-        <w:rPr>
-          <w:b/>
-          <w:bCs/>
-        </w:rPr>
-        <w:t>Sign</w:t>
-      </w:r>
-      <w:r>
-        <w:t>: Categorical - The name or sign of the gas station.</w:t>
-      </w:r>
-    </w:p>
-    <w:p>
-      <w:pPr>
-        <w:ind w:left="720"/>
-      </w:pPr>
-      <w:r>
-        <w:rPr>
-          <w:b/>
-          <w:bCs/>
-        </w:rPr>
-        <w:t>• Sale Type</w:t>
-      </w:r>
-      <w:r>
-        <w:t>: Categorical - Describes the type of sale at the gas station.</w:t>
-      </w:r>
-    </w:p>
-    <w:p>
-      <w:pPr>
-        <w:ind w:left="720"/>
-      </w:pPr>
-      <w:r>
-        <w:rPr>
-          <w:b/>
-          <w:bCs/>
-        </w:rPr>
-        <w:t>• Remarks</w:t>
-      </w:r>
-      <w:r>
-        <w:t>: Categorical - Contains additional observations or notes about the gas station.</w:t>
-      </w:r>
-    </w:p>
-    <w:p>
-      <w:pPr>
-        <w:ind w:left="720"/>
-      </w:pPr>
-      <w:r>
-        <w:t xml:space="preserve">• </w:t>
-      </w:r>
-      <w:r>
-        <w:rPr>
-          <w:b/>
-          <w:bCs/>
-        </w:rPr>
-        <w:t>Schedule</w:t>
-      </w:r>
-      <w:r>
-        <w:t>: Categorical - The operating hours of the gas station.</w:t>
-      </w:r>
-    </w:p>
-    <w:p>
-      <w:pPr>
-        <w:ind w:left="720"/>
-      </w:pPr>
-      <w:r>
-        <w:rPr>
-          <w:b/>
-          <w:bCs/>
-        </w:rPr>
-        <w:t>• Service Type</w:t>
-      </w:r>
-      <w:r>
-        <w:t>: Categorical - Describes the type of service offered by the gas station.</w:t>
-      </w:r>
-    </w:p>
-    <w:p>
-      <w:pPr>
-        <w:pStyle w:val="Heading3"/>
-      </w:pPr>
-      <w:bookmarkStart w:id="9" w:name="_Toc148294248"/>
-      <w:r>
-        <w:t>Cardinality</w:t>
-      </w:r>
-      <w:bookmarkEnd w:id="9"/>
+        <w:t>Margin</w:t>
+      </w:r>
+      <w:r>
+        <w:t>: Low cardinality (3). Different margins are represented by letters such as "D," "I," "N."</w:t>
+      </w:r>
     </w:p>
     <w:p>
       <w:pPr>
         <w:pStyle w:val="ListParagraph"/>
         <w:numPr>
           <w:ilvl w:val="0"/>
-          <w:numId w:val="12"/>
+          <w:numId w:val="13"/>
         </w:numPr>
+        <w:rPr>
+          <w:lang w:val="es-ES"/>
+        </w:rPr>
       </w:pPr>
       <w:r>
         <w:rPr>
           <w:b/>
           <w:bCs/>
         </w:rPr>
-        <w:t>Province</w:t>
-      </w:r>
-      <w:r>
-        <w:t>: Cardinality equal to 52.</w:t>
+        <w:t>Longitude and Latitude</w:t>
+      </w:r>
+      <w:r>
+        <w:t xml:space="preserve">: High cardinality (11911). </w:t>
+      </w:r>
+      <w:r>
+        <w:rPr>
+          <w:lang w:val="es-ES"/>
+        </w:rPr>
+        <w:t>They have unique values.</w:t>
       </w:r>
     </w:p>
     <w:p>
@@ -2267,7 +2390,7 @@
         <w:pStyle w:val="ListParagraph"/>
         <w:numPr>
           <w:ilvl w:val="0"/>
-          <w:numId w:val="12"/>
+          <w:numId w:val="13"/>
         </w:numPr>
       </w:pPr>
       <w:r>
@@ -2275,10 +2398,10 @@
           <w:b/>
           <w:bCs/>
         </w:rPr>
-        <w:t>Municipality</w:t>
-      </w:r>
-      <w:r>
-        <w:t>: Cardinality equal to 3432.</w:t>
+        <w:t>Data Collection</w:t>
+      </w:r>
+      <w:r>
+        <w:t>: Cardinality equal to 2480, multiple data collections carried out simultaneously.</w:t>
       </w:r>
     </w:p>
     <w:p>
@@ -2286,69 +2409,18 @@
         <w:pStyle w:val="ListParagraph"/>
         <w:numPr>
           <w:ilvl w:val="0"/>
-          <w:numId w:val="12"/>
+          <w:numId w:val="13"/>
         </w:numPr>
-        <w:rPr>
-          <w:lang w:val="es-ES"/>
-        </w:rPr>
-      </w:pPr>
-      <w:proofErr w:type="spellStart"/>
+      </w:pPr>
       <w:r>
         <w:rPr>
           <w:b/>
           <w:bCs/>
-          <w:lang w:val="es-ES"/>
-        </w:rPr>
-        <w:t>Locality</w:t>
-      </w:r>
-      <w:proofErr w:type="spellEnd"/>
-      <w:r>
-        <w:rPr>
-          <w:lang w:val="es-ES"/>
-        </w:rPr>
-        <w:t xml:space="preserve">: </w:t>
-      </w:r>
-      <w:proofErr w:type="spellStart"/>
-      <w:r>
-        <w:rPr>
-          <w:lang w:val="es-ES"/>
-        </w:rPr>
-        <w:t>Cardinality</w:t>
-      </w:r>
-      <w:proofErr w:type="spellEnd"/>
-      <w:r>
-        <w:rPr>
-          <w:lang w:val="es-ES"/>
-        </w:rPr>
-        <w:t xml:space="preserve"> </w:t>
-      </w:r>
-      <w:proofErr w:type="spellStart"/>
-      <w:r>
-        <w:rPr>
-          <w:lang w:val="es-ES"/>
-        </w:rPr>
-        <w:t>equal</w:t>
-      </w:r>
-      <w:proofErr w:type="spellEnd"/>
-      <w:r>
-        <w:rPr>
-          <w:lang w:val="es-ES"/>
-        </w:rPr>
-        <w:t xml:space="preserve"> </w:t>
-      </w:r>
-      <w:proofErr w:type="spellStart"/>
-      <w:r>
-        <w:rPr>
-          <w:lang w:val="es-ES"/>
-        </w:rPr>
-        <w:t>to</w:t>
-      </w:r>
-      <w:proofErr w:type="spellEnd"/>
-      <w:r>
-        <w:rPr>
-          <w:lang w:val="es-ES"/>
-        </w:rPr>
-        <w:t xml:space="preserve"> 4244.</w:t>
+        </w:rPr>
+        <w:t>Fuel Prices</w:t>
+      </w:r>
+      <w:r>
+        <w:t>: Cardinality depends on the fuel; there are 437 different prices for gasoline and 481 for diesel.</w:t>
       </w:r>
     </w:p>
     <w:p>
@@ -2356,7 +2428,7 @@
         <w:pStyle w:val="ListParagraph"/>
         <w:numPr>
           <w:ilvl w:val="0"/>
-          <w:numId w:val="12"/>
+          <w:numId w:val="13"/>
         </w:numPr>
       </w:pPr>
       <w:r>
@@ -2364,10 +2436,10 @@
           <w:b/>
           <w:bCs/>
         </w:rPr>
-        <w:t>Postal Code</w:t>
-      </w:r>
-      <w:r>
-        <w:t>: Cardinality equal to 4544.</w:t>
+        <w:t>Sign</w:t>
+      </w:r>
+      <w:r>
+        <w:t>: Cardinality equal to 4072. Multiple gas station names are identical.</w:t>
       </w:r>
     </w:p>
     <w:p>
@@ -2375,7 +2447,7 @@
         <w:pStyle w:val="ListParagraph"/>
         <w:numPr>
           <w:ilvl w:val="0"/>
-          <w:numId w:val="12"/>
+          <w:numId w:val="13"/>
         </w:numPr>
       </w:pPr>
       <w:r>
@@ -2383,10 +2455,10 @@
           <w:b/>
           <w:bCs/>
         </w:rPr>
-        <w:t>Address</w:t>
-      </w:r>
-      <w:r>
-        <w:t>: High cardinality (11911). Each physical address is unique.</w:t>
+        <w:t>Sale Type</w:t>
+      </w:r>
+      <w:r>
+        <w:t>: Cardinality equal to 2. Different types of sales, such as "P" (public) or "R" (restricted).</w:t>
       </w:r>
     </w:p>
     <w:p>
@@ -2394,7 +2466,7 @@
         <w:pStyle w:val="ListParagraph"/>
         <w:numPr>
           <w:ilvl w:val="0"/>
-          <w:numId w:val="12"/>
+          <w:numId w:val="13"/>
         </w:numPr>
       </w:pPr>
       <w:r>
@@ -2402,10 +2474,10 @@
           <w:b/>
           <w:bCs/>
         </w:rPr>
-        <w:t>Margin</w:t>
-      </w:r>
-      <w:r>
-        <w:t>: Low cardinality (3). Different margins are represented by letters such as "D," "I," "N."</w:t>
+        <w:t>Remarks</w:t>
+      </w:r>
+      <w:r>
+        <w:t>: Cardinality equal to 2. Different observations or additional notes.</w:t>
       </w:r>
     </w:p>
     <w:p>
@@ -2413,77 +2485,18 @@
         <w:pStyle w:val="ListParagraph"/>
         <w:numPr>
           <w:ilvl w:val="0"/>
-          <w:numId w:val="12"/>
+          <w:numId w:val="13"/>
         </w:numPr>
-        <w:rPr>
-          <w:lang w:val="es-ES"/>
-        </w:rPr>
       </w:pPr>
       <w:r>
         <w:rPr>
           <w:b/>
           <w:bCs/>
         </w:rPr>
-        <w:t>Longitude and Latitude</w:t>
-      </w:r>
-      <w:r>
-        <w:t xml:space="preserve">: High cardinality (11911). </w:t>
-      </w:r>
-      <w:proofErr w:type="spellStart"/>
-      <w:r>
-        <w:rPr>
-          <w:lang w:val="es-ES"/>
-        </w:rPr>
-        <w:t>They</w:t>
-      </w:r>
-      <w:proofErr w:type="spellEnd"/>
-      <w:r>
-        <w:rPr>
-          <w:lang w:val="es-ES"/>
-        </w:rPr>
-        <w:t xml:space="preserve"> </w:t>
-      </w:r>
-      <w:proofErr w:type="spellStart"/>
-      <w:r>
-        <w:rPr>
-          <w:lang w:val="es-ES"/>
-        </w:rPr>
-        <w:t>have</w:t>
-      </w:r>
-      <w:proofErr w:type="spellEnd"/>
-      <w:r>
-        <w:rPr>
-          <w:lang w:val="es-ES"/>
-        </w:rPr>
-        <w:t xml:space="preserve"> </w:t>
-      </w:r>
-      <w:proofErr w:type="spellStart"/>
-      <w:r>
-        <w:rPr>
-          <w:lang w:val="es-ES"/>
-        </w:rPr>
-        <w:t>unique</w:t>
-      </w:r>
-      <w:proofErr w:type="spellEnd"/>
-      <w:r>
-        <w:rPr>
-          <w:lang w:val="es-ES"/>
-        </w:rPr>
-        <w:t xml:space="preserve"> </w:t>
-      </w:r>
-      <w:proofErr w:type="spellStart"/>
-      <w:r>
-        <w:rPr>
-          <w:lang w:val="es-ES"/>
-        </w:rPr>
-        <w:t>values</w:t>
-      </w:r>
-      <w:proofErr w:type="spellEnd"/>
-      <w:r>
-        <w:rPr>
-          <w:lang w:val="es-ES"/>
-        </w:rPr>
-        <w:t>.</w:t>
+        <w:t>Schedule</w:t>
+      </w:r>
+      <w:r>
+        <w:t>: Cardinality equal to 1334. Different operating hours.</w:t>
       </w:r>
     </w:p>
     <w:p>
@@ -2491,7 +2504,7 @@
         <w:pStyle w:val="ListParagraph"/>
         <w:numPr>
           <w:ilvl w:val="0"/>
-          <w:numId w:val="12"/>
+          <w:numId w:val="13"/>
         </w:numPr>
       </w:pPr>
       <w:r>
@@ -2499,120 +2512,6 @@
           <w:b/>
           <w:bCs/>
         </w:rPr>
-        <w:t>Data Collection</w:t>
-      </w:r>
-      <w:r>
-        <w:t>: Cardinality equal to 2480, multiple data collections carried out simultaneously.</w:t>
-      </w:r>
-    </w:p>
-    <w:p>
-      <w:pPr>
-        <w:pStyle w:val="ListParagraph"/>
-        <w:numPr>
-          <w:ilvl w:val="0"/>
-          <w:numId w:val="12"/>
-        </w:numPr>
-      </w:pPr>
-      <w:r>
-        <w:rPr>
-          <w:b/>
-          <w:bCs/>
-        </w:rPr>
-        <w:t>Fuel Prices</w:t>
-      </w:r>
-      <w:r>
-        <w:t>: Cardinality depends on the fuel; there are 437 different prices for gasoline and 481 for diesel.</w:t>
-      </w:r>
-    </w:p>
-    <w:p>
-      <w:pPr>
-        <w:pStyle w:val="ListParagraph"/>
-        <w:numPr>
-          <w:ilvl w:val="0"/>
-          <w:numId w:val="12"/>
-        </w:numPr>
-      </w:pPr>
-      <w:r>
-        <w:rPr>
-          <w:b/>
-          <w:bCs/>
-        </w:rPr>
-        <w:t>Sign</w:t>
-      </w:r>
-      <w:r>
-        <w:t>: Cardinality equal to 4072. Multiple gas station names are identical.</w:t>
-      </w:r>
-    </w:p>
-    <w:p>
-      <w:pPr>
-        <w:pStyle w:val="ListParagraph"/>
-        <w:numPr>
-          <w:ilvl w:val="0"/>
-          <w:numId w:val="12"/>
-        </w:numPr>
-      </w:pPr>
-      <w:r>
-        <w:rPr>
-          <w:b/>
-          <w:bCs/>
-        </w:rPr>
-        <w:t>Sale Type</w:t>
-      </w:r>
-      <w:r>
-        <w:t>: Cardinality equal to 2. Different types of sales, such as "P" (public) or "R" (restricted).</w:t>
-      </w:r>
-    </w:p>
-    <w:p>
-      <w:pPr>
-        <w:pStyle w:val="ListParagraph"/>
-        <w:numPr>
-          <w:ilvl w:val="0"/>
-          <w:numId w:val="12"/>
-        </w:numPr>
-      </w:pPr>
-      <w:r>
-        <w:rPr>
-          <w:b/>
-          <w:bCs/>
-        </w:rPr>
-        <w:t>Remarks</w:t>
-      </w:r>
-      <w:r>
-        <w:t>: Cardinality equal to 2. Different observations or additional notes.</w:t>
-      </w:r>
-    </w:p>
-    <w:p>
-      <w:pPr>
-        <w:pStyle w:val="ListParagraph"/>
-        <w:numPr>
-          <w:ilvl w:val="0"/>
-          <w:numId w:val="12"/>
-        </w:numPr>
-      </w:pPr>
-      <w:r>
-        <w:rPr>
-          <w:b/>
-          <w:bCs/>
-        </w:rPr>
-        <w:t>Schedule</w:t>
-      </w:r>
-      <w:r>
-        <w:t>: Cardinality equal to 1334. Different operating hours.</w:t>
-      </w:r>
-    </w:p>
-    <w:p>
-      <w:pPr>
-        <w:pStyle w:val="ListParagraph"/>
-        <w:numPr>
-          <w:ilvl w:val="0"/>
-          <w:numId w:val="12"/>
-        </w:numPr>
-      </w:pPr>
-      <w:r>
-        <w:rPr>
-          <w:b/>
-          <w:bCs/>
-        </w:rPr>
         <w:t>Service Type</w:t>
       </w:r>
       <w:r>
@@ -2627,45 +2526,30 @@
         </w:rPr>
       </w:pPr>
       <w:bookmarkStart w:id="10" w:name="_Toc148294249"/>
-      <w:proofErr w:type="spellStart"/>
       <w:r>
         <w:rPr>
           <w:lang w:val="es-ES"/>
         </w:rPr>
-        <w:t>Task</w:t>
-      </w:r>
-      <w:proofErr w:type="spellEnd"/>
-      <w:r>
+        <w:t>Task abstractions</w:t>
+      </w:r>
+      <w:bookmarkEnd w:id="10"/>
+    </w:p>
+    <w:p>
+      <w:pPr>
         <w:rPr>
           <w:lang w:val="es-ES"/>
         </w:rPr>
-        <w:t xml:space="preserve"> </w:t>
-      </w:r>
-      <w:proofErr w:type="spellStart"/>
-      <w:r>
-        <w:rPr>
-          <w:lang w:val="es-ES"/>
-        </w:rPr>
-        <w:t>abstractions</w:t>
-      </w:r>
-      <w:bookmarkEnd w:id="10"/>
-      <w:proofErr w:type="spellEnd"/>
-    </w:p>
-    <w:p>
-      <w:pPr>
-        <w:rPr>
-          <w:lang w:val="es-ES"/>
-        </w:rPr>
-      </w:pPr>
-      <w:r>
-        <w:rPr>
+      </w:pPr>
+      <w:r>
+        <w:rPr>
+          <w:noProof/>
           <w:lang w:val="es-ES"/>
         </w:rPr>
         <w:drawing>
           <wp:inline distT="0" distB="0" distL="0" distR="0" wp14:anchorId="0B628484" wp14:editId="3197B384">
             <wp:extent cx="5400040" cy="2345055"/>
             <wp:effectExtent l="0" t="0" r="0" b="0"/>
-            <wp:docPr id="1281818554" name="Imagen 1281818554" descr="Diagrama&#10;&#10;Descripción generada automáticamente"/>
+            <wp:docPr id="1281818554" name="Picture 1281818554" descr="Diagrama&#10;&#10;Descripción generada automáticamente"/>
             <wp:cNvGraphicFramePr>
               <a:graphicFrameLocks xmlns:a="http://schemas.openxmlformats.org/drawingml/2006/main" noChangeAspect="1"/>
             </wp:cNvGraphicFramePr>
@@ -2737,7 +2621,7 @@
         <w:pStyle w:val="ListParagraph"/>
         <w:numPr>
           <w:ilvl w:val="0"/>
-          <w:numId w:val="13"/>
+          <w:numId w:val="14"/>
         </w:numPr>
       </w:pPr>
       <w:r>
@@ -2754,7 +2638,7 @@
         <w:pStyle w:val="ListParagraph"/>
         <w:numPr>
           <w:ilvl w:val="0"/>
-          <w:numId w:val="13"/>
+          <w:numId w:val="14"/>
         </w:numPr>
       </w:pPr>
       <w:r>
@@ -2771,7 +2655,7 @@
         <w:pStyle w:val="ListParagraph"/>
         <w:numPr>
           <w:ilvl w:val="0"/>
-          <w:numId w:val="13"/>
+          <w:numId w:val="14"/>
         </w:numPr>
       </w:pPr>
       <w:r>
@@ -2783,7 +2667,7 @@
         <w:pStyle w:val="ListParagraph"/>
         <w:numPr>
           <w:ilvl w:val="1"/>
-          <w:numId w:val="13"/>
+          <w:numId w:val="14"/>
         </w:numPr>
       </w:pPr>
       <w:r>
@@ -2795,7 +2679,7 @@
         <w:pStyle w:val="ListParagraph"/>
         <w:numPr>
           <w:ilvl w:val="1"/>
-          <w:numId w:val="13"/>
+          <w:numId w:val="14"/>
         </w:numPr>
       </w:pPr>
       <w:r>
@@ -2822,7 +2706,7 @@
         <w:pStyle w:val="ListParagraph"/>
         <w:numPr>
           <w:ilvl w:val="0"/>
-          <w:numId w:val="13"/>
+          <w:numId w:val="14"/>
         </w:numPr>
       </w:pPr>
       <w:r>
@@ -2837,7 +2721,7 @@
         <w:pStyle w:val="ListParagraph"/>
         <w:numPr>
           <w:ilvl w:val="0"/>
-          <w:numId w:val="13"/>
+          <w:numId w:val="14"/>
         </w:numPr>
       </w:pPr>
       <w:r>
@@ -2849,7 +2733,7 @@
         <w:pStyle w:val="ListParagraph"/>
         <w:numPr>
           <w:ilvl w:val="1"/>
-          <w:numId w:val="13"/>
+          <w:numId w:val="14"/>
         </w:numPr>
       </w:pPr>
       <w:r>
@@ -2861,7 +2745,7 @@
         <w:pStyle w:val="ListParagraph"/>
         <w:numPr>
           <w:ilvl w:val="1"/>
-          <w:numId w:val="13"/>
+          <w:numId w:val="14"/>
         </w:numPr>
       </w:pPr>
       <w:r>
@@ -2888,7 +2772,7 @@
         <w:pStyle w:val="ListParagraph"/>
         <w:numPr>
           <w:ilvl w:val="0"/>
-          <w:numId w:val="16"/>
+          <w:numId w:val="17"/>
         </w:numPr>
       </w:pPr>
       <w:r>
@@ -2897,6 +2781,710 @@
     </w:p>
     <w:p>
       <w:pPr>
+        <w:rPr>
+          <w:b/>
+          <w:bCs/>
+        </w:rPr>
+      </w:pPr>
+      <w:r>
+        <w:rPr>
+          <w:b/>
+          <w:bCs/>
+        </w:rPr>
+        <w:t>What are the different task targets?</w:t>
+      </w:r>
+    </w:p>
+    <w:p>
+      <w:pPr>
+        <w:pStyle w:val="ListParagraph"/>
+        <w:numPr>
+          <w:ilvl w:val="0"/>
+          <w:numId w:val="17"/>
+        </w:numPr>
+      </w:pPr>
+      <w:r>
+        <w:t>Average fuel price: This is calculated as the mean of all prices within a specific region.</w:t>
+      </w:r>
+    </w:p>
+    <w:p>
+      <w:pPr>
+        <w:pStyle w:val="ListParagraph"/>
+        <w:numPr>
+          <w:ilvl w:val="0"/>
+          <w:numId w:val="17"/>
+        </w:numPr>
+      </w:pPr>
+      <w:r>
+        <w:t>The region: It serves to define the boundaries of information areas for price data.</w:t>
+      </w:r>
+    </w:p>
+    <w:p>
+      <w:pPr>
+        <w:rPr>
+          <w:b/>
+          <w:bCs/>
+        </w:rPr>
+      </w:pPr>
+      <w:r>
+        <w:rPr>
+          <w:b/>
+          <w:bCs/>
+        </w:rPr>
+        <w:t>How is going to be performed?</w:t>
+      </w:r>
+    </w:p>
+    <w:p>
+      <w:pPr>
+        <w:pStyle w:val="ListParagraph"/>
+      </w:pPr>
+    </w:p>
+    <w:p>
+      <w:pPr>
+        <w:pStyle w:val="ListParagraph"/>
+        <w:numPr>
+          <w:ilvl w:val="0"/>
+          <w:numId w:val="19"/>
+        </w:numPr>
+      </w:pPr>
+      <w:r>
+        <w:t>Encode (</w:t>
+      </w:r>
+      <w:r>
+        <w:t>Map</w:t>
+      </w:r>
+      <w:r>
+        <w:t>)</w:t>
+      </w:r>
+      <w:r>
+        <w:t>:</w:t>
+      </w:r>
+      <w:r>
+        <w:t xml:space="preserve"> </w:t>
+      </w:r>
+      <w:r>
+        <w:t>Decide how you will represent the average fuel price on the map</w:t>
+      </w:r>
+      <w:r>
+        <w:t>.</w:t>
+      </w:r>
+      <w:r>
+        <w:t xml:space="preserve"> </w:t>
+      </w:r>
+    </w:p>
+    <w:p>
+      <w:pPr>
+        <w:pStyle w:val="ListParagraph"/>
+      </w:pPr>
+    </w:p>
+    <w:p>
+      <w:pPr>
+        <w:pStyle w:val="ListParagraph"/>
+        <w:numPr>
+          <w:ilvl w:val="0"/>
+          <w:numId w:val="19"/>
+        </w:numPr>
+      </w:pPr>
+      <w:r>
+        <w:t>Encode (Define Visual marks and channels):</w:t>
+      </w:r>
+      <w:r>
+        <w:t xml:space="preserve"> Select colors as the "visual marks" and the use of colors as the "channel" to communicate information about fuel prices.</w:t>
+      </w:r>
+    </w:p>
+    <w:p>
+      <w:pPr>
+        <w:pStyle w:val="ListParagraph"/>
+      </w:pPr>
+    </w:p>
+    <w:p>
+      <w:pPr>
+        <w:pStyle w:val="ListParagraph"/>
+        <w:numPr>
+          <w:ilvl w:val="0"/>
+          <w:numId w:val="19"/>
+        </w:numPr>
+        <w:rPr>
+          <w:del w:id="11" w:author="Microsoft Word" w:date="2023-10-30T15:32:00Z"/>
+        </w:rPr>
+      </w:pPr>
+      <w:r>
+        <w:t>Encode (</w:t>
+      </w:r>
+    </w:p>
+    <w:p>
+      <w:pPr>
+        <w:pStyle w:val="ListParagraph"/>
+        <w:numPr>
+          <w:ilvl w:val="0"/>
+          <w:numId w:val="19"/>
+        </w:numPr>
+      </w:pPr>
+      <w:r>
+        <w:t>Use</w:t>
+      </w:r>
+      <w:r>
+        <w:t>)</w:t>
+      </w:r>
+      <w:r>
+        <w:t xml:space="preserve">: </w:t>
+      </w:r>
+      <w:r>
+        <w:t xml:space="preserve">Load </w:t>
+      </w:r>
+      <w:r>
+        <w:t>the</w:t>
+      </w:r>
+      <w:r>
+        <w:t xml:space="preserve"> </w:t>
+      </w:r>
+      <w:r>
+        <w:t>Spain</w:t>
+      </w:r>
+      <w:r>
+        <w:t xml:space="preserve"> metadata</w:t>
+      </w:r>
+      <w:r>
+        <w:t xml:space="preserve"> </w:t>
+      </w:r>
+      <w:r>
+        <w:t xml:space="preserve">map onto which </w:t>
+      </w:r>
+      <w:r>
+        <w:t>will be</w:t>
+      </w:r>
+      <w:r>
+        <w:t xml:space="preserve"> appl</w:t>
+      </w:r>
+      <w:r>
+        <w:t>ied</w:t>
+      </w:r>
+      <w:r>
+        <w:t xml:space="preserve"> colors to indicate price ranges for conveying information about fuel prices.</w:t>
+      </w:r>
+    </w:p>
+    <w:p>
+      <w:pPr>
+        <w:pStyle w:val="ListParagraph"/>
+      </w:pPr>
+    </w:p>
+    <w:p>
+      <w:pPr>
+        <w:pStyle w:val="ListParagraph"/>
+        <w:numPr>
+          <w:ilvl w:val="0"/>
+          <w:numId w:val="19"/>
+        </w:numPr>
+      </w:pPr>
+      <w:r>
+        <w:t>Manipulate (</w:t>
+      </w:r>
+      <w:r>
+        <w:t>Select</w:t>
+      </w:r>
+      <w:r>
+        <w:t>)</w:t>
+      </w:r>
+      <w:r>
+        <w:t xml:space="preserve">: The user select the </w:t>
+      </w:r>
+      <w:r>
+        <w:t xml:space="preserve">fuel </w:t>
+      </w:r>
+      <w:r>
+        <w:t>which he/she is looking for.</w:t>
+      </w:r>
+    </w:p>
+    <w:p>
+      <w:pPr>
+        <w:pStyle w:val="ListParagraph"/>
+      </w:pPr>
+    </w:p>
+    <w:p>
+      <w:pPr>
+        <w:pStyle w:val="ListParagraph"/>
+        <w:numPr>
+          <w:ilvl w:val="0"/>
+          <w:numId w:val="19"/>
+        </w:numPr>
+      </w:pPr>
+      <w:r>
+        <w:t>Reduce (</w:t>
+      </w:r>
+      <w:r>
+        <w:t>Filter</w:t>
+      </w:r>
+      <w:r>
+        <w:t>)</w:t>
+      </w:r>
+      <w:r>
+        <w:t xml:space="preserve">: </w:t>
+      </w:r>
+      <w:r>
+        <w:t>Filter the dataset to retain only the relevant records containing the prices of the selected fuel from gas stations and their associated province information.</w:t>
+      </w:r>
+    </w:p>
+    <w:p>
+      <w:pPr>
+        <w:pStyle w:val="ListParagraph"/>
+      </w:pPr>
+    </w:p>
+    <w:p>
+      <w:pPr>
+        <w:pStyle w:val="ListParagraph"/>
+        <w:numPr>
+          <w:ilvl w:val="0"/>
+          <w:numId w:val="19"/>
+        </w:numPr>
+      </w:pPr>
+      <w:r>
+        <w:t>Reduce (</w:t>
+      </w:r>
+      <w:r>
+        <w:t>Aggregate</w:t>
+      </w:r>
+      <w:r>
+        <w:t xml:space="preserve">) </w:t>
+      </w:r>
+      <w:r>
+        <w:t xml:space="preserve">: Once </w:t>
+      </w:r>
+      <w:r>
+        <w:t>the data is filtered</w:t>
+      </w:r>
+      <w:r>
+        <w:t>,</w:t>
+      </w:r>
+      <w:r>
+        <w:t xml:space="preserve"> </w:t>
+      </w:r>
+      <w:r>
+        <w:t xml:space="preserve">perform a calculation that allows to obtain the average fuel price for each province. </w:t>
+      </w:r>
+      <w:r>
+        <w:t>This can be developed</w:t>
+      </w:r>
+      <w:r>
+        <w:t xml:space="preserve"> by joining the data from the gas stations with the data from </w:t>
+      </w:r>
+      <w:r>
+        <w:t xml:space="preserve">a </w:t>
+      </w:r>
+      <w:r>
+        <w:t>created</w:t>
+      </w:r>
+      <w:r>
+        <w:t xml:space="preserve"> provinces </w:t>
+      </w:r>
+      <w:r>
+        <w:t xml:space="preserve">map library </w:t>
+      </w:r>
+      <w:r>
+        <w:t>and then calculating the price averages for each province</w:t>
+      </w:r>
+      <w:r>
+        <w:t>.</w:t>
+      </w:r>
+    </w:p>
+    <w:p>
+      <w:pPr>
+        <w:pStyle w:val="ListParagraph"/>
+      </w:pPr>
+    </w:p>
+    <w:p>
+      <w:pPr>
+        <w:pStyle w:val="ListParagraph"/>
+        <w:numPr>
+          <w:ilvl w:val="0"/>
+          <w:numId w:val="19"/>
+        </w:numPr>
+      </w:pPr>
+      <w:r>
+        <w:t>Facet (</w:t>
+      </w:r>
+      <w:r>
+        <w:t>Superimpose</w:t>
+      </w:r>
+      <w:r>
+        <w:t>)</w:t>
+      </w:r>
+      <w:r>
+        <w:t xml:space="preserve">: </w:t>
+      </w:r>
+      <w:r>
+        <w:t>overlay additional elements, incorporating a pop-up feature</w:t>
+      </w:r>
+      <w:r>
+        <w:t>,</w:t>
+      </w:r>
+      <w:r>
+        <w:t xml:space="preserve"> that displays the province's name and its average price</w:t>
+      </w:r>
+      <w:r>
+        <w:t>, and the legend for the colors</w:t>
+      </w:r>
+      <w:r>
+        <w:t>.</w:t>
+      </w:r>
+    </w:p>
+    <w:p>
+      <w:pPr>
+        <w:pStyle w:val="ListParagraph"/>
+      </w:pPr>
+    </w:p>
+    <w:p>
+      <w:pPr>
+        <w:pStyle w:val="ListParagraph"/>
+        <w:numPr>
+          <w:ilvl w:val="0"/>
+          <w:numId w:val="19"/>
+        </w:numPr>
+      </w:pPr>
+      <w:r>
+        <w:t xml:space="preserve">Reduce (Embed): Display the generated visualization within the </w:t>
+      </w:r>
+      <w:r>
+        <w:t>Shiny</w:t>
+      </w:r>
+      <w:r>
+        <w:t xml:space="preserve"> window to incorporate the map into the overall presentation. This allows for a seamless integration of the map with other content, providing a comprehensive view of the data and its geographical context.</w:t>
+      </w:r>
+    </w:p>
+    <w:p>
+      <w:pPr>
+        <w:pStyle w:val="ListParagraph"/>
+      </w:pPr>
+    </w:p>
+    <w:p/>
+    <w:tbl>
+      <w:tblPr>
+        <w:tblStyle w:val="TableGrid"/>
+        <w:tblW w:w="0" w:type="auto"/>
+        <w:tblLook w:val="04A0" w:firstRow="1" w:lastRow="0" w:firstColumn="1" w:lastColumn="0" w:noHBand="0" w:noVBand="1"/>
+      </w:tblPr>
+      <w:tblGrid>
+        <w:gridCol w:w="2831"/>
+        <w:gridCol w:w="2831"/>
+        <w:gridCol w:w="2832"/>
+      </w:tblGrid>
+      <w:tr>
+        <w:tc>
+          <w:tcPr>
+            <w:tcW w:w="2831" w:type="dxa"/>
+          </w:tcPr>
+          <w:p>
+            <w:pPr>
+              <w:rPr>
+                <w:b/>
+                <w:bCs/>
+                <w:u w:val="thick"/>
+              </w:rPr>
+            </w:pPr>
+            <w:r>
+              <w:rPr>
+                <w:b/>
+                <w:bCs/>
+                <w:color w:val="C00000"/>
+                <w:u w:val="thick"/>
+              </w:rPr>
+              <w:t>What?</w:t>
+            </w:r>
+            <w:r>
+              <w:rPr>
+                <w:b/>
+                <w:bCs/>
+                <w:color w:val="C00000"/>
+                <w:u w:val="thick"/>
+              </w:rPr>
+              <w:t>__________________</w:t>
+            </w:r>
+          </w:p>
+        </w:tc>
+        <w:tc>
+          <w:tcPr>
+            <w:tcW w:w="2831" w:type="dxa"/>
+          </w:tcPr>
+          <w:p>
+            <w:pPr>
+              <w:rPr>
+                <w:b/>
+                <w:bCs/>
+                <w:u w:val="thick"/>
+              </w:rPr>
+            </w:pPr>
+            <w:r>
+              <w:rPr>
+                <w:b/>
+                <w:bCs/>
+                <w:color w:val="FFC000"/>
+                <w:u w:val="thick"/>
+              </w:rPr>
+              <w:t>Why?</w:t>
+            </w:r>
+            <w:r>
+              <w:rPr>
+                <w:b/>
+                <w:bCs/>
+                <w:color w:val="FFC000"/>
+                <w:u w:val="thick"/>
+              </w:rPr>
+              <w:t>___________________</w:t>
+            </w:r>
+          </w:p>
+        </w:tc>
+        <w:tc>
+          <w:tcPr>
+            <w:tcW w:w="2832" w:type="dxa"/>
+          </w:tcPr>
+          <w:p>
+            <w:pPr>
+              <w:rPr>
+                <w:b/>
+                <w:bCs/>
+                <w:u w:val="thick"/>
+              </w:rPr>
+            </w:pPr>
+            <w:r>
+              <w:rPr>
+                <w:b/>
+                <w:bCs/>
+                <w:color w:val="00B050"/>
+                <w:u w:val="thick"/>
+              </w:rPr>
+              <w:t>How?___________________</w:t>
+            </w:r>
+          </w:p>
+        </w:tc>
+      </w:tr>
+      <w:tr>
+        <w:tc>
+          <w:tcPr>
+            <w:tcW w:w="2831" w:type="dxa"/>
+          </w:tcPr>
+          <w:p>
+            <w:pPr>
+              <w:pStyle w:val="ListParagraph"/>
+              <w:numPr>
+                <w:ilvl w:val="0"/>
+                <w:numId w:val="18"/>
+              </w:numPr>
+            </w:pPr>
+            <w:r>
+              <w:t>Choropleth</w:t>
+            </w:r>
+            <w:r>
+              <w:t xml:space="preserve"> map</w:t>
+            </w:r>
+          </w:p>
+        </w:tc>
+        <w:tc>
+          <w:tcPr>
+            <w:tcW w:w="2831" w:type="dxa"/>
+          </w:tcPr>
+          <w:p>
+            <w:pPr>
+              <w:pStyle w:val="ListParagraph"/>
+              <w:numPr>
+                <w:ilvl w:val="0"/>
+                <w:numId w:val="18"/>
+              </w:numPr>
+            </w:pPr>
+            <w:r>
+              <w:t>Actions</w:t>
+            </w:r>
+          </w:p>
+          <w:p>
+            <w:pPr>
+              <w:pStyle w:val="ListParagraph"/>
+              <w:numPr>
+                <w:ilvl w:val="0"/>
+                <w:numId w:val="17"/>
+              </w:numPr>
+            </w:pPr>
+            <w:r>
+              <w:t>Present/Discover</w:t>
+            </w:r>
+          </w:p>
+          <w:p>
+            <w:pPr>
+              <w:pStyle w:val="ListParagraph"/>
+              <w:numPr>
+                <w:ilvl w:val="0"/>
+                <w:numId w:val="17"/>
+              </w:numPr>
+            </w:pPr>
+            <w:r>
+              <w:t>Look</w:t>
+            </w:r>
+            <w:r>
+              <w:t>u</w:t>
+            </w:r>
+            <w:r>
+              <w:t>p</w:t>
+            </w:r>
+          </w:p>
+          <w:p>
+            <w:pPr>
+              <w:pStyle w:val="ListParagraph"/>
+              <w:numPr>
+                <w:ilvl w:val="0"/>
+                <w:numId w:val="17"/>
+              </w:numPr>
+            </w:pPr>
+            <w:r>
+              <w:t>Summarize</w:t>
+            </w:r>
+          </w:p>
+          <w:p>
+            <w:pPr>
+              <w:pStyle w:val="ListParagraph"/>
+              <w:numPr>
+                <w:ilvl w:val="0"/>
+                <w:numId w:val="18"/>
+              </w:numPr>
+            </w:pPr>
+            <w:r>
+              <w:t xml:space="preserve">Targets: </w:t>
+            </w:r>
+          </w:p>
+          <w:p>
+            <w:pPr>
+              <w:pStyle w:val="ListParagraph"/>
+              <w:numPr>
+                <w:ilvl w:val="0"/>
+                <w:numId w:val="17"/>
+              </w:numPr>
+            </w:pPr>
+            <w:r>
+              <w:t>A</w:t>
+            </w:r>
+            <w:r>
+              <w:t>verage fuel price</w:t>
+            </w:r>
+          </w:p>
+          <w:p>
+            <w:pPr>
+              <w:pStyle w:val="ListParagraph"/>
+              <w:numPr>
+                <w:ilvl w:val="0"/>
+                <w:numId w:val="17"/>
+              </w:numPr>
+            </w:pPr>
+            <w:r>
+              <w:t xml:space="preserve">Map </w:t>
+            </w:r>
+            <w:r>
+              <w:t>region.</w:t>
+            </w:r>
+          </w:p>
+        </w:tc>
+        <w:tc>
+          <w:tcPr>
+            <w:tcW w:w="2832" w:type="dxa"/>
+          </w:tcPr>
+          <w:p>
+            <w:pPr>
+              <w:pStyle w:val="ListParagraph"/>
+              <w:numPr>
+                <w:ilvl w:val="0"/>
+                <w:numId w:val="18"/>
+              </w:numPr>
+            </w:pPr>
+            <w:r>
+              <w:t>Map</w:t>
+            </w:r>
+          </w:p>
+          <w:p>
+            <w:pPr>
+              <w:pStyle w:val="ListParagraph"/>
+              <w:numPr>
+                <w:ilvl w:val="0"/>
+                <w:numId w:val="18"/>
+              </w:numPr>
+              <w:spacing w:after="160" w:line="259" w:lineRule="auto"/>
+            </w:pPr>
+            <w:r>
+              <w:t>Visual Mark and channels</w:t>
+            </w:r>
+          </w:p>
+          <w:p>
+            <w:pPr>
+              <w:pStyle w:val="ListParagraph"/>
+              <w:numPr>
+                <w:ilvl w:val="0"/>
+                <w:numId w:val="18"/>
+              </w:numPr>
+            </w:pPr>
+            <w:r>
+              <w:t>Use</w:t>
+            </w:r>
+          </w:p>
+          <w:p>
+            <w:pPr>
+              <w:pStyle w:val="ListParagraph"/>
+              <w:numPr>
+                <w:ilvl w:val="0"/>
+                <w:numId w:val="18"/>
+              </w:numPr>
+            </w:pPr>
+            <w:r>
+              <w:t>Select</w:t>
+            </w:r>
+          </w:p>
+          <w:p>
+            <w:pPr>
+              <w:pStyle w:val="ListParagraph"/>
+              <w:numPr>
+                <w:ilvl w:val="0"/>
+                <w:numId w:val="18"/>
+              </w:numPr>
+            </w:pPr>
+            <w:r>
+              <w:t>Filter</w:t>
+            </w:r>
+          </w:p>
+          <w:p>
+            <w:pPr>
+              <w:pStyle w:val="ListParagraph"/>
+              <w:numPr>
+                <w:ilvl w:val="0"/>
+                <w:numId w:val="18"/>
+              </w:numPr>
+              <w:spacing w:after="160" w:line="259" w:lineRule="auto"/>
+            </w:pPr>
+            <w:r>
+              <w:t>Aggregate</w:t>
+            </w:r>
+          </w:p>
+          <w:p>
+            <w:pPr>
+              <w:pStyle w:val="ListParagraph"/>
+              <w:numPr>
+                <w:ilvl w:val="0"/>
+                <w:numId w:val="18"/>
+              </w:numPr>
+            </w:pPr>
+            <w:r>
+              <w:t>Superimpose</w:t>
+            </w:r>
+          </w:p>
+          <w:p>
+            <w:pPr>
+              <w:pStyle w:val="ListParagraph"/>
+              <w:numPr>
+                <w:ilvl w:val="0"/>
+                <w:numId w:val="18"/>
+              </w:numPr>
+            </w:pPr>
+            <w:r>
+              <w:t>Embed</w:t>
+            </w:r>
+          </w:p>
+        </w:tc>
+      </w:tr>
+    </w:tbl>
+    <w:p/>
+    <w:p>
+      <w:pPr>
         <w:pStyle w:val="Heading3"/>
       </w:pPr>
       <w:r>
@@ -2918,85 +3506,231 @@
     </w:p>
     <w:p>
       <w:pPr>
+        <w:jc w:val="both"/>
+      </w:pPr>
+      <w:r>
+        <w:t>This visualization is used to get an effective approach to provide a clear, concise, and insightful answer to the question about the average price of different types of fuel in Spain. It allows for easy comparison, highlights trends, engages the audience, supports decision-making and other things.</w:t>
+      </w:r>
+    </w:p>
+    <w:p>
+      <w:pPr>
+        <w:jc w:val="both"/>
+      </w:pPr>
+    </w:p>
+    <w:p>
+      <w:pPr>
+        <w:jc w:val="both"/>
+      </w:pPr>
+    </w:p>
+    <w:p>
+      <w:pPr>
+        <w:pStyle w:val="ListParagraph"/>
+        <w:numPr>
+          <w:ilvl w:val="0"/>
+          <w:numId w:val="20"/>
+        </w:numPr>
+        <w:jc w:val="both"/>
         <w:rPr>
           <w:lang w:val="es-ES"/>
         </w:rPr>
       </w:pPr>
       <w:r>
+        <w:t>Consume Present)</w:t>
+      </w:r>
+    </w:p>
+    <w:p>
+      <w:pPr>
+        <w:ind w:left="720"/>
+        <w:jc w:val="both"/>
+      </w:pPr>
+      <w:r>
+        <w:t xml:space="preserve">Visualization involves introducing the topic, presenting the data visually, providing context and analysis, this could help in all kinds of decision-making and planning. </w:t>
+      </w:r>
+    </w:p>
+    <w:p>
+      <w:pPr>
+        <w:pStyle w:val="ListParagraph"/>
+        <w:numPr>
+          <w:ilvl w:val="0"/>
+          <w:numId w:val="22"/>
+        </w:numPr>
+        <w:jc w:val="both"/>
+      </w:pPr>
+      <w:bookmarkStart w:id="12" w:name="_Int_UYIi57TC"/>
+      <w:r>
+        <w:t>Consume(</w:t>
+      </w:r>
+      <w:bookmarkEnd w:id="12"/>
+      <w:r>
+        <w:t>Discover)</w:t>
+      </w:r>
+    </w:p>
+    <w:p>
+      <w:pPr>
+        <w:ind w:left="720"/>
+        <w:jc w:val="both"/>
+      </w:pPr>
+      <w:r>
+        <w:t>This visualization provides the foundation for creating effective visualizations that will tell a structure data and allow us to communicate the average prices of all fuels in Spain in the clearest way possible, ensuring that the information is processed by users and third parties.</w:t>
+      </w:r>
+    </w:p>
+    <w:p>
+      <w:pPr>
+        <w:pStyle w:val="ListParagraph"/>
+        <w:numPr>
+          <w:ilvl w:val="0"/>
+          <w:numId w:val="23"/>
+        </w:numPr>
+        <w:jc w:val="both"/>
+      </w:pPr>
+      <w:bookmarkStart w:id="13" w:name="_Int_lRg7YToR"/>
+      <w:r>
+        <w:t>Produce(</w:t>
+      </w:r>
+      <w:bookmarkEnd w:id="13"/>
+      <w:r>
+        <w:t>Derive)</w:t>
+      </w:r>
+    </w:p>
+    <w:p>
+      <w:pPr>
+        <w:ind w:left="720"/>
+        <w:jc w:val="both"/>
+      </w:pPr>
+      <w:r>
+        <w:t>In the context of our inquiry into the average prices of various fuel types in Spain, this phase involves the generation of new data from existing sources, which could mean modifying attributes or datasets. It prompts us to consider whether we should view the data in its current state or apply alterations for better insights.</w:t>
+      </w:r>
+    </w:p>
+    <w:p>
+      <w:pPr>
+        <w:jc w:val="both"/>
+        <w:rPr>
+          <w:b/>
+          <w:bCs/>
+        </w:rPr>
+      </w:pPr>
+      <w:r>
+        <w:rPr>
+          <w:b/>
+          <w:bCs/>
+        </w:rPr>
+        <w:t xml:space="preserve">What kind of search is performed based on whether the target and the location are known or not? </w:t>
+      </w:r>
+    </w:p>
+    <w:p>
+      <w:pPr>
+        <w:jc w:val="both"/>
+      </w:pPr>
+      <w:r>
+        <w:t>The "Lookup" action is particularly relevant to users with a specific need for obtaining detailed information about the average prices of different kind of fuels, being able to use the visualization for planning and making different decisions about many things.</w:t>
+      </w:r>
+    </w:p>
+    <w:p>
+      <w:pPr>
+        <w:jc w:val="both"/>
+        <w:rPr>
+          <w:b/>
+          <w:bCs/>
+        </w:rPr>
+      </w:pPr>
+      <w:r>
+        <w:rPr>
+          <w:b/>
+          <w:bCs/>
+        </w:rPr>
+        <w:t>What kind of query is made based on the results of the previous question?</w:t>
+      </w:r>
+    </w:p>
+    <w:p>
+      <w:pPr>
+        <w:jc w:val="both"/>
         <w:rPr>
           <w:lang w:val="es-ES"/>
         </w:rPr>
-        <w:t xml:space="preserve">Explicar todas las opciones del consume, mientras que para el produce tengo que explicar el derive ya que estoy generando nuevos datos </w:t>
-      </w:r>
-    </w:p>
-    <w:p>
-      <w:pPr>
+      </w:pPr>
+      <w:r>
+        <w:rPr>
+          <w:lang w:val="es-ES"/>
+        </w:rPr>
+        <w:t>A summarization query aims to provide an overview or summary of all targets in the dataset. It offers a high-level understanding of the information, which in this case is what we want to achive by obtaining the average price of the fuels in spain.</w:t>
+      </w:r>
+    </w:p>
+    <w:p>
+      <w:pPr>
+        <w:jc w:val="both"/>
         <w:rPr>
           <w:b/>
+          <w:bCs/>
         </w:rPr>
       </w:pPr>
       <w:r>
         <w:rPr>
           <w:b/>
-        </w:rPr>
-        <w:t xml:space="preserve">What kind of search is performed based on whether the target and the location are known or not? </w:t>
-      </w:r>
-    </w:p>
-    <w:p>
-      <w:r>
-        <w:t xml:space="preserve">La </w:t>
-      </w:r>
-      <w:proofErr w:type="spellStart"/>
-      <w:r>
-        <w:t>busqueda</w:t>
-      </w:r>
-      <w:proofErr w:type="spellEnd"/>
-      <w:r>
-        <w:t xml:space="preserve"> </w:t>
-      </w:r>
-      <w:r>
-        <w:t>es look-</w:t>
-      </w:r>
-      <w:r>
-        <w:t>up (</w:t>
-      </w:r>
-      <w:proofErr w:type="spellStart"/>
-      <w:r>
-        <w:t>desarrollar</w:t>
-      </w:r>
-      <w:proofErr w:type="spellEnd"/>
-      <w:r>
-        <w:t xml:space="preserve"> mas ) </w:t>
-      </w:r>
-      <w:proofErr w:type="spellStart"/>
-      <w:r>
-        <w:t>porque</w:t>
-      </w:r>
-      <w:proofErr w:type="spellEnd"/>
-      <w:r>
-        <w:t xml:space="preserve"> </w:t>
-      </w:r>
-      <w:r>
-        <w:t xml:space="preserve">es </w:t>
-      </w:r>
-      <w:r>
-        <w:rPr>
-          <w:rFonts w:ascii="Calibri" w:eastAsia="Calibri" w:hAnsi="Calibri" w:cs="Calibri"/>
-        </w:rPr>
-        <w:t>when users know both what and where to look.</w:t>
+          <w:bCs/>
+        </w:rPr>
+        <w:t>What are the different task targets?</w:t>
+      </w:r>
+    </w:p>
+    <w:p>
+      <w:pPr>
+        <w:pStyle w:val="ListParagraph"/>
+        <w:numPr>
+          <w:ilvl w:val="0"/>
+          <w:numId w:val="17"/>
+        </w:numPr>
+        <w:jc w:val="both"/>
+      </w:pPr>
+      <w:r>
+        <w:t xml:space="preserve">Average fuel price: This is calculated as the </w:t>
+      </w:r>
+      <w:bookmarkStart w:id="14" w:name="_Int_xLThBPqR"/>
+      <w:r>
+        <w:t>mean</w:t>
+      </w:r>
+      <w:bookmarkEnd w:id="14"/>
+      <w:r>
+        <w:t xml:space="preserve"> of all prices within a specific region.</w:t>
       </w:r>
     </w:p>
     <w:p>
       <w:pPr>
         <w:rPr>
           <w:b/>
+          <w:bCs/>
         </w:rPr>
       </w:pPr>
       <w:r>
         <w:rPr>
           <w:b/>
-        </w:rPr>
-        <w:t>What kind of query is made based on the results of the previous question?</w:t>
+          <w:bCs/>
+        </w:rPr>
+        <w:t>How is going to be performed?</w:t>
+      </w:r>
+    </w:p>
+    <w:p>
+      <w:pPr>
+        <w:pStyle w:val="ListParagraph"/>
+        <w:numPr>
+          <w:ilvl w:val="0"/>
+          <w:numId w:val="1"/>
+        </w:numPr>
+        <w:jc w:val="both"/>
+      </w:pPr>
+      <w:r>
+        <w:t>Encode(align): The visualization will contain an align graph to specify the average off fuels.</w:t>
+      </w:r>
+    </w:p>
+    <w:p>
+      <w:pPr>
+        <w:pStyle w:val="ListParagraph"/>
+        <w:numPr>
+          <w:ilvl w:val="0"/>
+          <w:numId w:val="1"/>
+        </w:numPr>
+        <w:jc w:val="both"/>
+      </w:pPr>
+      <w:r>
+        <w:t>Reduce(filter): This visualization employs mathematical operations to condense the dataset's information, resulting in a reduction of its original size, obtaining one value for each column on the dataset.</w:t>
       </w:r>
     </w:p>
     <w:p>
@@ -3005,197 +3739,6 @@
           <w:lang w:val="es-ES"/>
         </w:rPr>
       </w:pPr>
-      <w:r>
-        <w:rPr>
-          <w:lang w:val="es-ES"/>
-        </w:rPr>
-        <w:t xml:space="preserve">En cuanto a </w:t>
-      </w:r>
-      <w:r>
-        <w:rPr>
-          <w:lang w:val="es-ES"/>
-        </w:rPr>
-        <w:t xml:space="preserve">la </w:t>
-      </w:r>
-      <w:proofErr w:type="spellStart"/>
-      <w:r>
-        <w:rPr>
-          <w:lang w:val="es-ES"/>
-        </w:rPr>
-        <w:t>query</w:t>
-      </w:r>
-      <w:proofErr w:type="spellEnd"/>
-      <w:r>
-        <w:rPr>
-          <w:lang w:val="es-ES"/>
-        </w:rPr>
-        <w:t xml:space="preserve">, </w:t>
-      </w:r>
-      <w:proofErr w:type="spellStart"/>
-      <w:r>
-        <w:rPr>
-          <w:lang w:val="es-ES"/>
-        </w:rPr>
-        <w:t>pondria</w:t>
-      </w:r>
-      <w:proofErr w:type="spellEnd"/>
-      <w:r>
-        <w:rPr>
-          <w:lang w:val="es-ES"/>
-        </w:rPr>
-        <w:t xml:space="preserve"> que es </w:t>
-      </w:r>
-      <w:proofErr w:type="spellStart"/>
-      <w:r>
-        <w:rPr>
-          <w:lang w:val="es-ES"/>
-        </w:rPr>
-        <w:t>summarize</w:t>
-      </w:r>
-      <w:proofErr w:type="spellEnd"/>
-      <w:r>
-        <w:rPr>
-          <w:lang w:val="es-ES"/>
-        </w:rPr>
-        <w:t xml:space="preserve"> </w:t>
-      </w:r>
-      <w:r>
-        <w:rPr>
-          <w:lang w:val="es-ES"/>
-        </w:rPr>
-        <w:t xml:space="preserve">debido </w:t>
-      </w:r>
-      <w:r>
-        <w:rPr>
-          <w:lang w:val="es-ES"/>
-        </w:rPr>
-        <w:t>a</w:t>
-      </w:r>
-      <w:r>
-        <w:rPr>
-          <w:lang w:val="es-ES"/>
-        </w:rPr>
-        <w:t xml:space="preserve"> </w:t>
-      </w:r>
-      <w:r>
-        <w:rPr>
-          <w:lang w:val="es-ES"/>
-        </w:rPr>
-        <w:t xml:space="preserve">porque recopila </w:t>
-      </w:r>
-      <w:proofErr w:type="spellStart"/>
-      <w:r>
-        <w:rPr>
-          <w:lang w:val="es-ES"/>
-        </w:rPr>
-        <w:t>informacion</w:t>
-      </w:r>
-      <w:proofErr w:type="spellEnd"/>
-      <w:r>
-        <w:rPr>
-          <w:lang w:val="es-ES"/>
-        </w:rPr>
-        <w:t xml:space="preserve"> </w:t>
-      </w:r>
-      <w:r>
-        <w:rPr>
-          <w:lang w:val="es-ES"/>
-        </w:rPr>
-        <w:t xml:space="preserve">sobre </w:t>
-      </w:r>
-      <w:r>
-        <w:rPr>
-          <w:lang w:val="es-ES"/>
-        </w:rPr>
-        <w:t>todas</w:t>
-      </w:r>
-      <w:r>
-        <w:rPr>
-          <w:lang w:val="es-ES"/>
-        </w:rPr>
-        <w:t xml:space="preserve"> </w:t>
-      </w:r>
-      <w:r>
-        <w:rPr>
-          <w:lang w:val="es-ES"/>
-        </w:rPr>
-        <w:t>los combustibles</w:t>
-      </w:r>
-      <w:r>
-        <w:rPr>
-          <w:lang w:val="es-ES"/>
-        </w:rPr>
-        <w:t xml:space="preserve"> </w:t>
-      </w:r>
-    </w:p>
-    <w:p>
-      <w:pPr>
-        <w:rPr>
-          <w:b/>
-          <w:lang w:val="es-ES"/>
-        </w:rPr>
-      </w:pPr>
-      <w:r>
-        <w:rPr>
-          <w:b/>
-          <w:lang w:val="es-ES"/>
-        </w:rPr>
-        <w:t>TARGET</w:t>
-      </w:r>
-    </w:p>
-    <w:p>
-      <w:pPr>
-        <w:rPr>
-          <w:lang w:val="es-ES"/>
-        </w:rPr>
-      </w:pPr>
-      <w:proofErr w:type="spellStart"/>
-      <w:r>
-        <w:rPr>
-          <w:lang w:val="es-ES"/>
-        </w:rPr>
-        <w:t>One</w:t>
-      </w:r>
-      <w:proofErr w:type="spellEnd"/>
-      <w:r>
-        <w:rPr>
-          <w:lang w:val="es-ES"/>
-        </w:rPr>
-        <w:t xml:space="preserve"> porque solo estamos trabajando con</w:t>
-      </w:r>
-      <w:r>
-        <w:rPr>
-          <w:lang w:val="es-ES"/>
-        </w:rPr>
-        <w:t xml:space="preserve"> un solo atributo</w:t>
-      </w:r>
-      <w:r>
-        <w:rPr>
-          <w:lang w:val="es-ES"/>
-        </w:rPr>
-        <w:t xml:space="preserve"> pero de </w:t>
-      </w:r>
-      <w:r>
-        <w:rPr>
-          <w:lang w:val="es-ES"/>
-        </w:rPr>
-        <w:t xml:space="preserve">diferentes clases </w:t>
-      </w:r>
-    </w:p>
-    <w:p>
-      <w:pPr>
-        <w:rPr>
-          <w:b/>
-          <w:lang w:val="es-ES"/>
-        </w:rPr>
-      </w:pPr>
-      <w:r>
-        <w:rPr>
-          <w:b/>
-          <w:lang w:val="es-ES"/>
-        </w:rPr>
-        <w:t>HOW</w:t>
-      </w:r>
     </w:p>
     <w:p>
       <w:pPr>
@@ -3493,6 +4036,8 @@
     <w:sectPr>
       <w:headerReference w:type="default" r:id="rId14"/>
       <w:footerReference w:type="default" r:id="rId15"/>
+      <w:headerReference w:type="first" r:id="rId16"/>
+      <w:footerReference w:type="first" r:id="rId17"/>
       <w:pgSz w:w="11906" w:h="16838"/>
       <w:pgMar w:top="1417" w:right="1701" w:bottom="1417" w:left="1701" w:header="708" w:footer="708" w:gutter="0"/>
       <w:pgNumType w:start="0"/>
@@ -3560,7 +4105,7 @@
               <wp:extent cx="6172200" cy="274320"/>
               <wp:effectExtent l="0" t="0" r="0" b="0"/>
               <wp:wrapNone/>
-              <wp:docPr id="164" name="Grupo 164"/>
+              <wp:docPr id="164" name="Group 164"/>
               <wp:cNvGraphicFramePr/>
               <a:graphic xmlns:a="http://schemas.openxmlformats.org/drawingml/2006/main">
                 <a:graphicData uri="http://schemas.microsoft.com/office/word/2010/wordprocessingGroup">
@@ -3669,7 +4214,6 @@
                                 <w:dataBinding w:prefixMappings="xmlns:ns0='http://purl.org/dc/elements/1.1/' xmlns:ns1='http://schemas.openxmlformats.org/package/2006/metadata/core-properties' " w:xpath="/ns1:coreProperties[1]/ns0:title[1]" w:storeItemID="{6C3C8BC8-F283-45AE-878A-BAB7291924A1}"/>
                                 <w:text/>
                               </w:sdtPr>
-                              <w:sdtEndPr/>
                               <w:sdtContent>
                                 <w:r>
                                   <w:rPr>
@@ -3750,7 +4294,6 @@
                                 <w:dataBinding w:prefixMappings="xmlns:ns0='http://purl.org/dc/elements/1.1/' xmlns:ns1='http://schemas.openxmlformats.org/package/2006/metadata/core-properties' " w:xpath="/ns1:coreProperties[1]/ns0:subject[1]" w:storeItemID="{6C3C8BC8-F283-45AE-878A-BAB7291924A1}"/>
                                 <w:text/>
                               </w:sdtPr>
-                              <w:sdtEndPr/>
                               <w:sdtContent>
                                 <w:r>
                                   <w:rPr>
@@ -3778,17 +4321,17 @@
             </wp:anchor>
           </w:drawing>
         </mc:Choice>
-        <mc:Fallback>
+        <mc:Fallback xmlns:arto="http://schemas.microsoft.com/office/word/2006/arto" xmlns:a="http://schemas.openxmlformats.org/drawingml/2006/main">
           <w:pict>
-            <v:group w14:anchorId="7533398C" id="Grupo 164" o:spid="_x0000_s1030" style="position:absolute;margin-left:434.8pt;margin-top:0;width:486pt;height:21.6pt;z-index:251658240;mso-position-horizontal:right;mso-position-horizontal-relative:page;mso-position-vertical:center;mso-position-vertical-relative:bottom-margin-area" coordsize="61722,2743" o:gfxdata="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">
-              <v:rect id="Rectángulo 165" o:spid="_x0000_s1031" style="position:absolute;left:2286;width:59436;height:2743;visibility:visible;mso-wrap-style:square;v-text-anchor:middle" o:gfxdata="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" fillcolor="white [3212]" stroked="f" strokeweight="1pt">
+            <v:group id="Grupo 164" style="position:absolute;margin-left:434.8pt;margin-top:0;width:486pt;height:21.6pt;z-index:251658240;mso-position-horizontal:right;mso-position-horizontal-relative:page;mso-position-vertical:center;mso-position-vertical-relative:bottom-margin-area" coordsize="61722,2743" o:spid="_x0000_s1030" w14:anchorId="7533398C" o:gfxdata="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">
+              <v:rect id="Rectángulo 165" style="position:absolute;left:2286;width:59436;height:2743;visibility:visible;mso-wrap-style:square;v-text-anchor:middle" o:spid="_x0000_s1031" fillcolor="white [3212]" stroked="f" strokeweight="1pt" o:gfxdata="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">
                 <v:fill opacity="0"/>
               </v:rect>
               <v:shapetype id="_x0000_t202" coordsize="21600,21600" o:spt="202" path="m,l,21600r21600,l21600,xe">
                 <v:stroke joinstyle="miter"/>
                 <v:path gradientshapeok="t" o:connecttype="rect"/>
               </v:shapetype>
-              <v:shape id="Cuadro de texto 166" o:spid="_x0000_s1032" type="#_x0000_t202" style="position:absolute;top:95;width:59436;height:2527;visibility:visible;mso-wrap-style:square;v-text-anchor:top" o:gfxdata="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" filled="f" stroked="f" strokeweight=".5pt">
+              <v:shape id="Cuadro de texto 166" style="position:absolute;top:95;width:59436;height:2527;visibility:visible;mso-wrap-style:square;v-text-anchor:top" o:spid="_x0000_s1032" filled="f" stroked="f" strokeweight=".5pt" type="#_x0000_t202" o:gfxdata="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">
                 <v:textbox style="mso-fit-shape-to-text:t" inset="0,,0">
                   <w:txbxContent>
                     <w:p>
@@ -3917,6 +4460,67 @@
 </w:ftr>
 </file>
 
+<file path=word/footer2.xml><?xml version="1.0" encoding="utf-8"?>
+<w:ftr xmlns:wpc="http://schemas.microsoft.com/office/word/2010/wordprocessingCanvas" xmlns:cx="http://schemas.microsoft.com/office/drawing/2014/chartex" xmlns:cx1="http://schemas.microsoft.com/office/drawing/2015/9/8/chartex" xmlns:cx2="http://schemas.microsoft.com/office/drawing/2015/10/21/chartex" xmlns:cx3="http://schemas.microsoft.com/office/drawing/2016/5/9/chartex" xmlns:cx4="http://schemas.microsoft.com/office/drawing/2016/5/10/chartex" xmlns:cx5="http://schemas.microsoft.com/office/drawing/2016/5/11/chartex" xmlns:cx6="http://schemas.microsoft.com/office/drawing/2016/5/12/chartex" xmlns:cx7="http://schemas.microsoft.com/office/drawing/2016/5/13/chartex" xmlns:cx8="http://schemas.microsoft.com/office/drawing/2016/5/14/chartex" xmlns:mc="http://schemas.openxmlformats.org/markup-compatibility/2006" xmlns:aink="http://schemas.microsoft.com/office/drawing/2016/ink" xmlns:am3d="http://schemas.microsoft.com/office/drawing/2017/model3d" xmlns:o="urn:schemas-microsoft-com:office:office" xmlns:oel="http://schemas.microsoft.com/office/2019/extlst" xmlns:r="http://schemas.openxmlformats.org/officeDocument/2006/relationships" xmlns:m="http://schemas.openxmlformats.org/officeDocument/2006/math" xmlns:v="urn:schemas-microsoft-com:vml" xmlns:wp14="http://schemas.microsoft.com/office/word/2010/wordprocessingDrawing" xmlns:wp="http://schemas.openxmlformats.org/drawingml/2006/wordprocessingDrawing" xmlns:w10="urn:schemas-microsoft-com:office:word" xmlns:w="http://schemas.openxmlformats.org/wordprocessingml/2006/main" xmlns:w14="http://schemas.microsoft.com/office/word/2010/wordml" xmlns:w15="http://schemas.microsoft.com/office/word/2012/wordml" xmlns:w16cex="http://schemas.microsoft.com/office/word/2018/wordml/cex" xmlns:w16cid="http://schemas.microsoft.com/office/word/2016/wordml/cid" xmlns:w16="http://schemas.microsoft.com/office/word/2018/wordml" xmlns:w16du="http://schemas.microsoft.com/office/word/2023/wordml/word16du" xmlns:w16sdtdh="http://schemas.microsoft.com/office/word/2020/wordml/sdtdatahash" xmlns:w16se="http://schemas.microsoft.com/office/word/2015/wordml/symex" xmlns:wpg="http://schemas.microsoft.com/office/word/2010/wordprocessingGroup" xmlns:wpi="http://schemas.microsoft.com/office/word/2010/wordprocessingInk" xmlns:wne="http://schemas.microsoft.com/office/word/2006/wordml" xmlns:wps="http://schemas.microsoft.com/office/word/2010/wordprocessingShape" mc:Ignorable="w14 w15 w16se w16cid w16 w16cex w16sdtdh w16du wp14">
+  <w:tbl>
+    <w:tblPr>
+      <w:tblW w:w="0" w:type="auto"/>
+      <w:tblLayout w:type="fixed"/>
+      <w:tblLook w:val="06A0" w:firstRow="1" w:lastRow="0" w:firstColumn="1" w:lastColumn="0" w:noHBand="1" w:noVBand="1"/>
+    </w:tblPr>
+    <w:tblGrid>
+      <w:gridCol w:w="2830"/>
+      <w:gridCol w:w="2830"/>
+      <w:gridCol w:w="2830"/>
+    </w:tblGrid>
+    <w:tr>
+      <w:trPr>
+        <w:trHeight w:val="300"/>
+      </w:trPr>
+      <w:tc>
+        <w:tcPr>
+          <w:tcW w:w="2830" w:type="dxa"/>
+        </w:tcPr>
+        <w:p>
+          <w:pPr>
+            <w:pStyle w:val="Header"/>
+            <w:ind w:left="-115"/>
+          </w:pPr>
+        </w:p>
+      </w:tc>
+      <w:tc>
+        <w:tcPr>
+          <w:tcW w:w="2830" w:type="dxa"/>
+        </w:tcPr>
+        <w:p>
+          <w:pPr>
+            <w:pStyle w:val="Header"/>
+            <w:jc w:val="center"/>
+          </w:pPr>
+        </w:p>
+      </w:tc>
+      <w:tc>
+        <w:tcPr>
+          <w:tcW w:w="2830" w:type="dxa"/>
+        </w:tcPr>
+        <w:p>
+          <w:pPr>
+            <w:pStyle w:val="Header"/>
+            <w:ind w:right="-115"/>
+            <w:jc w:val="right"/>
+          </w:pPr>
+        </w:p>
+      </w:tc>
+    </w:tr>
+  </w:tbl>
+  <w:p>
+    <w:pPr>
+      <w:pStyle w:val="Footer"/>
+    </w:pPr>
+  </w:p>
+</w:ftr>
+</file>
+
 <file path=word/footnotes.xml><?xml version="1.0" encoding="utf-8"?>
 <w:footnotes xmlns:wpc="http://schemas.microsoft.com/office/word/2010/wordprocessingCanvas" xmlns:cx="http://schemas.microsoft.com/office/drawing/2014/chartex" xmlns:cx1="http://schemas.microsoft.com/office/drawing/2015/9/8/chartex" xmlns:cx2="http://schemas.microsoft.com/office/drawing/2015/10/21/chartex" xmlns:cx3="http://schemas.microsoft.com/office/drawing/2016/5/9/chartex" xmlns:cx4="http://schemas.microsoft.com/office/drawing/2016/5/10/chartex" xmlns:cx5="http://schemas.microsoft.com/office/drawing/2016/5/11/chartex" xmlns:cx6="http://schemas.microsoft.com/office/drawing/2016/5/12/chartex" xmlns:cx7="http://schemas.microsoft.com/office/drawing/2016/5/13/chartex" xmlns:cx8="http://schemas.microsoft.com/office/drawing/2016/5/14/chartex" xmlns:mc="http://schemas.openxmlformats.org/markup-compatibility/2006" xmlns:aink="http://schemas.microsoft.com/office/drawing/2016/ink" xmlns:am3d="http://schemas.microsoft.com/office/drawing/2017/model3d" xmlns:o="urn:schemas-microsoft-com:office:office" xmlns:oel="http://schemas.microsoft.com/office/2019/extlst" xmlns:r="http://schemas.openxmlformats.org/officeDocument/2006/relationships" xmlns:m="http://schemas.openxmlformats.org/officeDocument/2006/math" xmlns:v="urn:schemas-microsoft-com:vml" xmlns:wp14="http://schemas.microsoft.com/office/word/2010/wordprocessingDrawing" xmlns:wp="http://schemas.openxmlformats.org/drawingml/2006/wordprocessingDrawing" xmlns:w10="urn:schemas-microsoft-com:office:word" xmlns:w="http://schemas.openxmlformats.org/wordprocessingml/2006/main" xmlns:w14="http://schemas.microsoft.com/office/word/2010/wordml" xmlns:w15="http://schemas.microsoft.com/office/word/2012/wordml" xmlns:w16cex="http://schemas.microsoft.com/office/word/2018/wordml/cex" xmlns:w16cid="http://schemas.microsoft.com/office/word/2016/wordml/cid" xmlns:w16="http://schemas.microsoft.com/office/word/2018/wordml" xmlns:w16du="http://schemas.microsoft.com/office/word/2023/wordml/word16du" xmlns:w16sdtdh="http://schemas.microsoft.com/office/word/2020/wordml/sdtdatahash" xmlns:w16se="http://schemas.microsoft.com/office/word/2015/wordml/symex" xmlns:wpg="http://schemas.microsoft.com/office/word/2010/wordprocessingGroup" xmlns:wpi="http://schemas.microsoft.com/office/word/2010/wordprocessingInk" xmlns:wne="http://schemas.microsoft.com/office/word/2006/wordml" xmlns:wps="http://schemas.microsoft.com/office/word/2010/wordprocessingShape" mc:Ignorable="w14 w15 w16se w16cid w16 w16cex w16sdtdh w16du wp14">
   <w:footnote w:type="separator" w:id="-1">
@@ -3974,7 +4578,7 @@
           <wp:extent cx="628650" cy="234315"/>
           <wp:effectExtent l="0" t="0" r="0" b="0"/>
           <wp:wrapSquare wrapText="bothSides"/>
-          <wp:docPr id="1926000999" name="Imagen 1926000999" descr="COES. Información General y Distribución"/>
+          <wp:docPr id="1926000999" name="Picture 1926000999" descr="COES. Información General y Distribución"/>
           <wp:cNvGraphicFramePr>
             <a:graphicFrameLocks xmlns:a="http://schemas.openxmlformats.org/drawingml/2006/main" noChangeAspect="1"/>
           </wp:cNvGraphicFramePr>
@@ -4041,7 +4645,7 @@
           <wp:extent cx="513080" cy="394970"/>
           <wp:effectExtent l="0" t="0" r="1270" b="5080"/>
           <wp:wrapSquare wrapText="bothSides"/>
-          <wp:docPr id="981720738" name="Imagen 981720738" descr="Imagen que contiene Logotipo&#10;&#10;Descripción generada automáticamente"/>
+          <wp:docPr id="981720738" name="Picture 981720738" descr="Imagen que contiene Logotipo&#10;&#10;Descripción generada automáticamente"/>
           <wp:cNvGraphicFramePr>
             <a:graphicFrameLocks xmlns:a="http://schemas.openxmlformats.org/drawingml/2006/main" noChangeAspect="1"/>
           </wp:cNvGraphicFramePr>
@@ -4099,9 +4703,291 @@
 </w:hdr>
 </file>
 
+<file path=word/header2.xml><?xml version="1.0" encoding="utf-8"?>
+<w:hdr xmlns:wpc="http://schemas.microsoft.com/office/word/2010/wordprocessingCanvas" xmlns:cx="http://schemas.microsoft.com/office/drawing/2014/chartex" xmlns:cx1="http://schemas.microsoft.com/office/drawing/2015/9/8/chartex" xmlns:cx2="http://schemas.microsoft.com/office/drawing/2015/10/21/chartex" xmlns:cx3="http://schemas.microsoft.com/office/drawing/2016/5/9/chartex" xmlns:cx4="http://schemas.microsoft.com/office/drawing/2016/5/10/chartex" xmlns:cx5="http://schemas.microsoft.com/office/drawing/2016/5/11/chartex" xmlns:cx6="http://schemas.microsoft.com/office/drawing/2016/5/12/chartex" xmlns:cx7="http://schemas.microsoft.com/office/drawing/2016/5/13/chartex" xmlns:cx8="http://schemas.microsoft.com/office/drawing/2016/5/14/chartex" xmlns:mc="http://schemas.openxmlformats.org/markup-compatibility/2006" xmlns:aink="http://schemas.microsoft.com/office/drawing/2016/ink" xmlns:am3d="http://schemas.microsoft.com/office/drawing/2017/model3d" xmlns:o="urn:schemas-microsoft-com:office:office" xmlns:oel="http://schemas.microsoft.com/office/2019/extlst" xmlns:r="http://schemas.openxmlformats.org/officeDocument/2006/relationships" xmlns:m="http://schemas.openxmlformats.org/officeDocument/2006/math" xmlns:v="urn:schemas-microsoft-com:vml" xmlns:wp14="http://schemas.microsoft.com/office/word/2010/wordprocessingDrawing" xmlns:wp="http://schemas.openxmlformats.org/drawingml/2006/wordprocessingDrawing" xmlns:w10="urn:schemas-microsoft-com:office:word" xmlns:w="http://schemas.openxmlformats.org/wordprocessingml/2006/main" xmlns:w14="http://schemas.microsoft.com/office/word/2010/wordml" xmlns:w15="http://schemas.microsoft.com/office/word/2012/wordml" xmlns:w16cex="http://schemas.microsoft.com/office/word/2018/wordml/cex" xmlns:w16cid="http://schemas.microsoft.com/office/word/2016/wordml/cid" xmlns:w16="http://schemas.microsoft.com/office/word/2018/wordml" xmlns:w16du="http://schemas.microsoft.com/office/word/2023/wordml/word16du" xmlns:w16sdtdh="http://schemas.microsoft.com/office/word/2020/wordml/sdtdatahash" xmlns:w16se="http://schemas.microsoft.com/office/word/2015/wordml/symex" xmlns:wpg="http://schemas.microsoft.com/office/word/2010/wordprocessingGroup" xmlns:wpi="http://schemas.microsoft.com/office/word/2010/wordprocessingInk" xmlns:wne="http://schemas.microsoft.com/office/word/2006/wordml" xmlns:wps="http://schemas.microsoft.com/office/word/2010/wordprocessingShape" mc:Ignorable="w14 w15 w16se w16cid w16 w16cex w16sdtdh w16du wp14">
+  <w:tbl>
+    <w:tblPr>
+      <w:tblW w:w="0" w:type="auto"/>
+      <w:tblLayout w:type="fixed"/>
+      <w:tblLook w:val="06A0" w:firstRow="1" w:lastRow="0" w:firstColumn="1" w:lastColumn="0" w:noHBand="1" w:noVBand="1"/>
+    </w:tblPr>
+    <w:tblGrid>
+      <w:gridCol w:w="2830"/>
+      <w:gridCol w:w="2830"/>
+      <w:gridCol w:w="2830"/>
+    </w:tblGrid>
+    <w:tr>
+      <w:trPr>
+        <w:trHeight w:val="300"/>
+      </w:trPr>
+      <w:tc>
+        <w:tcPr>
+          <w:tcW w:w="2830" w:type="dxa"/>
+        </w:tcPr>
+        <w:p>
+          <w:pPr>
+            <w:pStyle w:val="Header"/>
+            <w:ind w:left="-115"/>
+          </w:pPr>
+        </w:p>
+      </w:tc>
+      <w:tc>
+        <w:tcPr>
+          <w:tcW w:w="2830" w:type="dxa"/>
+        </w:tcPr>
+        <w:p>
+          <w:pPr>
+            <w:pStyle w:val="Header"/>
+            <w:jc w:val="center"/>
+          </w:pPr>
+        </w:p>
+      </w:tc>
+      <w:tc>
+        <w:tcPr>
+          <w:tcW w:w="2830" w:type="dxa"/>
+        </w:tcPr>
+        <w:p>
+          <w:pPr>
+            <w:pStyle w:val="Header"/>
+            <w:ind w:right="-115"/>
+            <w:jc w:val="right"/>
+          </w:pPr>
+        </w:p>
+      </w:tc>
+    </w:tr>
+  </w:tbl>
+  <w:p>
+    <w:pPr>
+      <w:pStyle w:val="Header"/>
+    </w:pPr>
+  </w:p>
+</w:hdr>
+</file>
+
+<file path=word/intelligence2.xml><?xml version="1.0" encoding="utf-8"?>
+<int2:intelligence xmlns:int2="http://schemas.microsoft.com/office/intelligence/2020/intelligence" xmlns:oel="http://schemas.microsoft.com/office/2019/extlst">
+  <int2:observations>
+    <int2:textHash int2:hashCode="SradH0SdDJdch8" int2:id="0fyDLYv0">
+      <int2:state int2:value="Rejected" int2:type="AugLoop_Text_Critique"/>
+    </int2:textHash>
+    <int2:textHash int2:hashCode="2HxEgETe+3ePMx" int2:id="1hlJdBth">
+      <int2:state int2:value="Rejected" int2:type="AugLoop_Text_Critique"/>
+    </int2:textHash>
+    <int2:textHash int2:hashCode="u8zfLvsztS5snQ" int2:id="2AeX1HZm">
+      <int2:state int2:value="Rejected" int2:type="AugLoop_Text_Critique"/>
+    </int2:textHash>
+    <int2:textHash int2:hashCode="8f3UbY0ilVj6iJ" int2:id="3mCJkyEo">
+      <int2:state int2:value="Rejected" int2:type="AugLoop_Text_Critique"/>
+    </int2:textHash>
+    <int2:textHash int2:hashCode="IJfDNyO2HH4k09" int2:id="4asfzhDD">
+      <int2:state int2:value="Rejected" int2:type="AugLoop_Text_Critique"/>
+    </int2:textHash>
+    <int2:textHash int2:hashCode="xFYP8D+GoVjXJm" int2:id="6Z0cKlOA">
+      <int2:state int2:value="Rejected" int2:type="AugLoop_Text_Critique"/>
+    </int2:textHash>
+    <int2:textHash int2:hashCode="Z25vNc/Bc/c/6p" int2:id="AxiKaq5n">
+      <int2:state int2:value="Rejected" int2:type="AugLoop_Text_Critique"/>
+    </int2:textHash>
+    <int2:textHash int2:hashCode="tH82PitDDAZH8U" int2:id="DYcWIBOk">
+      <int2:state int2:value="Rejected" int2:type="AugLoop_Text_Critique"/>
+    </int2:textHash>
+    <int2:textHash int2:hashCode="fNkUjsWlUtv2je" int2:id="DjBLHy14">
+      <int2:state int2:value="Rejected" int2:type="AugLoop_Text_Critique"/>
+    </int2:textHash>
+    <int2:textHash int2:hashCode="F1g1bbIXWffFoN" int2:id="ECNbDJHE">
+      <int2:state int2:value="Rejected" int2:type="AugLoop_Text_Critique"/>
+    </int2:textHash>
+    <int2:textHash int2:hashCode="Q3Sq7iR/sjfObJ" int2:id="EoSrILgv">
+      <int2:state int2:value="Rejected" int2:type="AugLoop_Text_Critique"/>
+    </int2:textHash>
+    <int2:textHash int2:hashCode="4pLw3uyLWvCz23" int2:id="Fifr2Sth">
+      <int2:state int2:value="Rejected" int2:type="AugLoop_Text_Critique"/>
+    </int2:textHash>
+    <int2:textHash int2:hashCode="ilqKIeyLYrS+QZ" int2:id="GYS9o7nG">
+      <int2:state int2:value="Rejected" int2:type="AugLoop_Text_Critique"/>
+    </int2:textHash>
+    <int2:textHash int2:hashCode="7QT/Tavx4tTNa4" int2:id="IG0NglAS">
+      <int2:state int2:value="Rejected" int2:type="AugLoop_Text_Critique"/>
+    </int2:textHash>
+    <int2:textHash int2:hashCode="WAN8AHjV9U4V5j" int2:id="JXVmzuS3">
+      <int2:state int2:value="Rejected" int2:type="AugLoop_Text_Critique"/>
+    </int2:textHash>
+    <int2:textHash int2:hashCode="9XstMS2e/o/pk8" int2:id="MQvWIilb">
+      <int2:state int2:value="Rejected" int2:type="AugLoop_Text_Critique"/>
+    </int2:textHash>
+    <int2:textHash int2:hashCode="QIFYZD7VZMcvoJ" int2:id="NRnqKgqz">
+      <int2:state int2:value="Rejected" int2:type="AugLoop_Text_Critique"/>
+    </int2:textHash>
+    <int2:textHash int2:hashCode="BIsMsblDecdOfo" int2:id="QNFHS1n8">
+      <int2:state int2:value="Rejected" int2:type="AugLoop_Text_Critique"/>
+    </int2:textHash>
+    <int2:textHash int2:hashCode="USiNFAUowtXAVl" int2:id="U13o6WJZ">
+      <int2:state int2:value="Rejected" int2:type="AugLoop_Text_Critique"/>
+    </int2:textHash>
+    <int2:textHash int2:hashCode="DY5yqFekGxu0nI" int2:id="URH4dkYL">
+      <int2:state int2:value="Rejected" int2:type="AugLoop_Text_Critique"/>
+    </int2:textHash>
+    <int2:textHash int2:hashCode="3nPqwMMFA48EN7" int2:id="VuHzk1dQ">
+      <int2:state int2:value="Rejected" int2:type="AugLoop_Text_Critique"/>
+    </int2:textHash>
+    <int2:textHash int2:hashCode="k6gBj5n6W9cKk2" int2:id="ZIcBCG8a">
+      <int2:state int2:value="Rejected" int2:type="AugLoop_Text_Critique"/>
+    </int2:textHash>
+    <int2:textHash int2:hashCode="dvdH3pEuhoLimi" int2:id="ZVEFiqWX">
+      <int2:state int2:value="Rejected" int2:type="AugLoop_Text_Critique"/>
+    </int2:textHash>
+    <int2:textHash int2:hashCode="FKnXZkWNbB+ryj" int2:id="ZvJ8fiy4">
+      <int2:state int2:value="Rejected" int2:type="AugLoop_Text_Critique"/>
+    </int2:textHash>
+    <int2:textHash int2:hashCode="dCd3egm+vH3jQV" int2:id="aIlD9lVV">
+      <int2:state int2:value="Rejected" int2:type="AugLoop_Text_Critique"/>
+    </int2:textHash>
+    <int2:textHash int2:hashCode="oRDmuaNhZToELj" int2:id="e6QU0kMF">
+      <int2:state int2:value="Rejected" int2:type="AugLoop_Text_Critique"/>
+    </int2:textHash>
+    <int2:textHash int2:hashCode="Pe9yaBvRr99rSK" int2:id="eZP1Hrkp">
+      <int2:state int2:value="Rejected" int2:type="AugLoop_Text_Critique"/>
+    </int2:textHash>
+    <int2:textHash int2:hashCode="9/jMmO2RaidFQN" int2:id="hYSTRtJX">
+      <int2:state int2:value="Rejected" int2:type="AugLoop_Text_Critique"/>
+    </int2:textHash>
+    <int2:textHash int2:hashCode="3gT6Din5s14kkF" int2:id="iOVbXWyt">
+      <int2:state int2:value="Rejected" int2:type="AugLoop_Text_Critique"/>
+    </int2:textHash>
+    <int2:textHash int2:hashCode="bFUiyor4b8UGm3" int2:id="jjrwRNPj">
+      <int2:state int2:value="Rejected" int2:type="AugLoop_Text_Critique"/>
+    </int2:textHash>
+    <int2:textHash int2:hashCode="BVNez/eO9hA4cl" int2:id="l0HwnZlQ">
+      <int2:state int2:value="Rejected" int2:type="AugLoop_Text_Critique"/>
+    </int2:textHash>
+    <int2:textHash int2:hashCode="wlQ//zv6bxRMLw" int2:id="lKjyPCWT">
+      <int2:state int2:value="Rejected" int2:type="AugLoop_Text_Critique"/>
+    </int2:textHash>
+    <int2:textHash int2:hashCode="4f7waSGWeBGKCV" int2:id="pn94aRsc">
+      <int2:state int2:value="Rejected" int2:type="AugLoop_Text_Critique"/>
+    </int2:textHash>
+    <int2:textHash int2:hashCode="f7tyfbSytnFbCS" int2:id="rgfnOzaa">
+      <int2:state int2:value="Rejected" int2:type="AugLoop_Text_Critique"/>
+    </int2:textHash>
+    <int2:textHash int2:hashCode="/tdYt6hCvv30m2" int2:id="s1BcZST5">
+      <int2:state int2:value="Rejected" int2:type="AugLoop_Text_Critique"/>
+    </int2:textHash>
+    <int2:textHash int2:hashCode="/4fOpKSLdzQqLb" int2:id="vcAn8Z82">
+      <int2:state int2:value="Rejected" int2:type="AugLoop_Text_Critique"/>
+    </int2:textHash>
+    <int2:textHash int2:hashCode="HFw/5WMCRkGGLM" int2:id="wVQ49EJw">
+      <int2:state int2:value="Rejected" int2:type="AugLoop_Text_Critique"/>
+    </int2:textHash>
+    <int2:textHash int2:hashCode="tfI7ygrILWcqX1" int2:id="x7tGTEPM">
+      <int2:state int2:value="Rejected" int2:type="AugLoop_Text_Critique"/>
+    </int2:textHash>
+    <int2:textHash int2:hashCode="g92davQ/jL7gis" int2:id="yYHDRtnA">
+      <int2:state int2:value="Rejected" int2:type="AugLoop_Text_Critique"/>
+    </int2:textHash>
+    <int2:bookmark int2:bookmarkName="_Int_lRg7YToR" int2:invalidationBookmarkName="" int2:hashCode="vikymu2Kr8N8IF" int2:id="PWmpdt5x">
+      <int2:state int2:value="Rejected" int2:type="AugLoop_Text_Critique"/>
+    </int2:bookmark>
+    <int2:bookmark int2:bookmarkName="_Int_UYIi57TC" int2:invalidationBookmarkName="" int2:hashCode="JDtp/R8egWW66Y" int2:id="kKDkCZsw">
+      <int2:state int2:value="Rejected" int2:type="AugLoop_Text_Critique"/>
+    </int2:bookmark>
+    <int2:bookmark int2:bookmarkName="_Int_xLThBPqR" int2:invalidationBookmarkName="" int2:hashCode="XwD3oKn15X3rOY" int2:id="vxZp6suS">
+      <int2:state int2:value="Rejected" int2:type="AugLoop_Text_Critique"/>
+    </int2:bookmark>
+  </int2:observations>
+  <int2:intelligenceSettings/>
+  <int2:onDemandWorkflows/>
+</int2:intelligence>
+</file>
+
 <file path=word/numbering.xml><?xml version="1.0" encoding="utf-8"?>
 <w:numbering xmlns:wpc="http://schemas.microsoft.com/office/word/2010/wordprocessingCanvas" xmlns:cx="http://schemas.microsoft.com/office/drawing/2014/chartex" xmlns:cx1="http://schemas.microsoft.com/office/drawing/2015/9/8/chartex" xmlns:cx2="http://schemas.microsoft.com/office/drawing/2015/10/21/chartex" xmlns:cx3="http://schemas.microsoft.com/office/drawing/2016/5/9/chartex" xmlns:cx4="http://schemas.microsoft.com/office/drawing/2016/5/10/chartex" xmlns:cx5="http://schemas.microsoft.com/office/drawing/2016/5/11/chartex" xmlns:cx6="http://schemas.microsoft.com/office/drawing/2016/5/12/chartex" xmlns:cx7="http://schemas.microsoft.com/office/drawing/2016/5/13/chartex" xmlns:cx8="http://schemas.microsoft.com/office/drawing/2016/5/14/chartex" xmlns:mc="http://schemas.openxmlformats.org/markup-compatibility/2006" xmlns:aink="http://schemas.microsoft.com/office/drawing/2016/ink" xmlns:am3d="http://schemas.microsoft.com/office/drawing/2017/model3d" xmlns:o="urn:schemas-microsoft-com:office:office" xmlns:oel="http://schemas.microsoft.com/office/2019/extlst" xmlns:r="http://schemas.openxmlformats.org/officeDocument/2006/relationships" xmlns:m="http://schemas.openxmlformats.org/officeDocument/2006/math" xmlns:v="urn:schemas-microsoft-com:vml" xmlns:wp14="http://schemas.microsoft.com/office/word/2010/wordprocessingDrawing" xmlns:wp="http://schemas.openxmlformats.org/drawingml/2006/wordprocessingDrawing" xmlns:w10="urn:schemas-microsoft-com:office:word" xmlns:w="http://schemas.openxmlformats.org/wordprocessingml/2006/main" xmlns:w14="http://schemas.microsoft.com/office/word/2010/wordml" xmlns:w15="http://schemas.microsoft.com/office/word/2012/wordml" xmlns:w16cex="http://schemas.microsoft.com/office/word/2018/wordml/cex" xmlns:w16cid="http://schemas.microsoft.com/office/word/2016/wordml/cid" xmlns:w16="http://schemas.microsoft.com/office/word/2018/wordml" xmlns:w16du="http://schemas.microsoft.com/office/word/2023/wordml/word16du" xmlns:w16sdtdh="http://schemas.microsoft.com/office/word/2020/wordml/sdtdatahash" xmlns:w16se="http://schemas.microsoft.com/office/word/2015/wordml/symex" xmlns:wpg="http://schemas.microsoft.com/office/word/2010/wordprocessingGroup" xmlns:wpi="http://schemas.microsoft.com/office/word/2010/wordprocessingInk" xmlns:wne="http://schemas.microsoft.com/office/word/2006/wordml" xmlns:wps="http://schemas.microsoft.com/office/word/2010/wordprocessingShape" mc:Ignorable="w14 w15 w16se w16cid w16 w16cex w16sdtdh w16du wp14">
   <w:abstractNum w:abstractNumId="0" w15:restartNumberingAfterBreak="0">
+    <w:nsid w:val="0F086AD8"/>
+    <w:multiLevelType w:val="hybridMultilevel"/>
+    <w:tmpl w:val="455E8D6C"/>
+    <w:lvl w:ilvl="0" w:tplc="0409000F">
+      <w:start w:val="1"/>
+      <w:numFmt w:val="decimal"/>
+      <w:lvlText w:val="%1."/>
+      <w:lvlJc w:val="left"/>
+      <w:pPr>
+        <w:ind w:left="720" w:hanging="360"/>
+      </w:pPr>
+    </w:lvl>
+    <w:lvl w:ilvl="1" w:tplc="04090019">
+      <w:start w:val="1"/>
+      <w:numFmt w:val="lowerLetter"/>
+      <w:lvlText w:val="%2."/>
+      <w:lvlJc w:val="left"/>
+      <w:pPr>
+        <w:ind w:left="1440" w:hanging="360"/>
+      </w:pPr>
+    </w:lvl>
+    <w:lvl w:ilvl="2" w:tplc="0409001B" w:tentative="1">
+      <w:start w:val="1"/>
+      <w:numFmt w:val="lowerRoman"/>
+      <w:lvlText w:val="%3."/>
+      <w:lvlJc w:val="right"/>
+      <w:pPr>
+        <w:ind w:left="2160" w:hanging="180"/>
+      </w:pPr>
+    </w:lvl>
+    <w:lvl w:ilvl="3" w:tplc="0409000F" w:tentative="1">
+      <w:start w:val="1"/>
+      <w:numFmt w:val="decimal"/>
+      <w:lvlText w:val="%4."/>
+      <w:lvlJc w:val="left"/>
+      <w:pPr>
+        <w:ind w:left="2880" w:hanging="360"/>
+      </w:pPr>
+    </w:lvl>
+    <w:lvl w:ilvl="4" w:tplc="04090019" w:tentative="1">
+      <w:start w:val="1"/>
+      <w:numFmt w:val="lowerLetter"/>
+      <w:lvlText w:val="%5."/>
+      <w:lvlJc w:val="left"/>
+      <w:pPr>
+        <w:ind w:left="3600" w:hanging="360"/>
+      </w:pPr>
+    </w:lvl>
+    <w:lvl w:ilvl="5" w:tplc="0409001B" w:tentative="1">
+      <w:start w:val="1"/>
+      <w:numFmt w:val="lowerRoman"/>
+      <w:lvlText w:val="%6."/>
+      <w:lvlJc w:val="right"/>
+      <w:pPr>
+        <w:ind w:left="4320" w:hanging="180"/>
+      </w:pPr>
+    </w:lvl>
+    <w:lvl w:ilvl="6" w:tplc="0409000F" w:tentative="1">
+      <w:start w:val="1"/>
+      <w:numFmt w:val="decimal"/>
+      <w:lvlText w:val="%7."/>
+      <w:lvlJc w:val="left"/>
+      <w:pPr>
+        <w:ind w:left="5040" w:hanging="360"/>
+      </w:pPr>
+    </w:lvl>
+    <w:lvl w:ilvl="7" w:tplc="04090019" w:tentative="1">
+      <w:start w:val="1"/>
+      <w:numFmt w:val="lowerLetter"/>
+      <w:lvlText w:val="%8."/>
+      <w:lvlJc w:val="left"/>
+      <w:pPr>
+        <w:ind w:left="5760" w:hanging="360"/>
+      </w:pPr>
+    </w:lvl>
+    <w:lvl w:ilvl="8" w:tplc="0409001B" w:tentative="1">
+      <w:start w:val="1"/>
+      <w:numFmt w:val="lowerRoman"/>
+      <w:lvlText w:val="%9."/>
+      <w:lvlJc w:val="right"/>
+      <w:pPr>
+        <w:ind w:left="6480" w:hanging="180"/>
+      </w:pPr>
+    </w:lvl>
+  </w:abstractNum>
+  <w:abstractNum w:abstractNumId="1" w15:restartNumberingAfterBreak="0">
     <w:nsid w:val="13A253C4"/>
     <w:multiLevelType w:val="hybridMultilevel"/>
     <w:tmpl w:val="74DA4774"/>
@@ -4213,7 +5099,7 @@
       </w:rPr>
     </w:lvl>
   </w:abstractNum>
-  <w:abstractNum w:abstractNumId="1" w15:restartNumberingAfterBreak="0">
+  <w:abstractNum w:abstractNumId="2" w15:restartNumberingAfterBreak="0">
     <w:nsid w:val="1F6A6EAF"/>
     <w:multiLevelType w:val="hybridMultilevel"/>
     <w:tmpl w:val="E2C2B464"/>
@@ -4326,7 +5212,120 @@
       </w:rPr>
     </w:lvl>
   </w:abstractNum>
-  <w:abstractNum w:abstractNumId="2" w15:restartNumberingAfterBreak="0">
+  <w:abstractNum w:abstractNumId="3" w15:restartNumberingAfterBreak="0">
+    <w:nsid w:val="20BA2656"/>
+    <w:multiLevelType w:val="hybridMultilevel"/>
+    <w:tmpl w:val="FFFFFFFF"/>
+    <w:lvl w:ilvl="0" w:tplc="5AC224A0">
+      <w:start w:val="1"/>
+      <w:numFmt w:val="bullet"/>
+      <w:lvlText w:val=""/>
+      <w:lvlJc w:val="left"/>
+      <w:pPr>
+        <w:ind w:left="720" w:hanging="360"/>
+      </w:pPr>
+      <w:rPr>
+        <w:rFonts w:ascii="Symbol" w:hAnsi="Symbol" w:hint="default"/>
+      </w:rPr>
+    </w:lvl>
+    <w:lvl w:ilvl="1" w:tplc="973670C6">
+      <w:start w:val="1"/>
+      <w:numFmt w:val="bullet"/>
+      <w:lvlText w:val="o"/>
+      <w:lvlJc w:val="left"/>
+      <w:pPr>
+        <w:ind w:left="1440" w:hanging="360"/>
+      </w:pPr>
+      <w:rPr>
+        <w:rFonts w:ascii="Courier New" w:hAnsi="Courier New" w:hint="default"/>
+      </w:rPr>
+    </w:lvl>
+    <w:lvl w:ilvl="2" w:tplc="BFA6C4B8">
+      <w:start w:val="1"/>
+      <w:numFmt w:val="bullet"/>
+      <w:lvlText w:val=""/>
+      <w:lvlJc w:val="left"/>
+      <w:pPr>
+        <w:ind w:left="2160" w:hanging="360"/>
+      </w:pPr>
+      <w:rPr>
+        <w:rFonts w:ascii="Wingdings" w:hAnsi="Wingdings" w:hint="default"/>
+      </w:rPr>
+    </w:lvl>
+    <w:lvl w:ilvl="3" w:tplc="7FE4D630">
+      <w:start w:val="1"/>
+      <w:numFmt w:val="bullet"/>
+      <w:lvlText w:val=""/>
+      <w:lvlJc w:val="left"/>
+      <w:pPr>
+        <w:ind w:left="2880" w:hanging="360"/>
+      </w:pPr>
+      <w:rPr>
+        <w:rFonts w:ascii="Symbol" w:hAnsi="Symbol" w:hint="default"/>
+      </w:rPr>
+    </w:lvl>
+    <w:lvl w:ilvl="4" w:tplc="70B65F64">
+      <w:start w:val="1"/>
+      <w:numFmt w:val="bullet"/>
+      <w:lvlText w:val="o"/>
+      <w:lvlJc w:val="left"/>
+      <w:pPr>
+        <w:ind w:left="3600" w:hanging="360"/>
+      </w:pPr>
+      <w:rPr>
+        <w:rFonts w:ascii="Courier New" w:hAnsi="Courier New" w:hint="default"/>
+      </w:rPr>
+    </w:lvl>
+    <w:lvl w:ilvl="5" w:tplc="19E83C20">
+      <w:start w:val="1"/>
+      <w:numFmt w:val="bullet"/>
+      <w:lvlText w:val=""/>
+      <w:lvlJc w:val="left"/>
+      <w:pPr>
+        <w:ind w:left="4320" w:hanging="360"/>
+      </w:pPr>
+      <w:rPr>
+        <w:rFonts w:ascii="Wingdings" w:hAnsi="Wingdings" w:hint="default"/>
+      </w:rPr>
+    </w:lvl>
+    <w:lvl w:ilvl="6" w:tplc="03DA3B0C">
+      <w:start w:val="1"/>
+      <w:numFmt w:val="bullet"/>
+      <w:lvlText w:val=""/>
+      <w:lvlJc w:val="left"/>
+      <w:pPr>
+        <w:ind w:left="5040" w:hanging="360"/>
+      </w:pPr>
+      <w:rPr>
+        <w:rFonts w:ascii="Symbol" w:hAnsi="Symbol" w:hint="default"/>
+      </w:rPr>
+    </w:lvl>
+    <w:lvl w:ilvl="7" w:tplc="87C2B030">
+      <w:start w:val="1"/>
+      <w:numFmt w:val="bullet"/>
+      <w:lvlText w:val="o"/>
+      <w:lvlJc w:val="left"/>
+      <w:pPr>
+        <w:ind w:left="5760" w:hanging="360"/>
+      </w:pPr>
+      <w:rPr>
+        <w:rFonts w:ascii="Courier New" w:hAnsi="Courier New" w:hint="default"/>
+      </w:rPr>
+    </w:lvl>
+    <w:lvl w:ilvl="8" w:tplc="B7B88720">
+      <w:start w:val="1"/>
+      <w:numFmt w:val="bullet"/>
+      <w:lvlText w:val=""/>
+      <w:lvlJc w:val="left"/>
+      <w:pPr>
+        <w:ind w:left="6480" w:hanging="360"/>
+      </w:pPr>
+      <w:rPr>
+        <w:rFonts w:ascii="Wingdings" w:hAnsi="Wingdings" w:hint="default"/>
+      </w:rPr>
+    </w:lvl>
+  </w:abstractNum>
+  <w:abstractNum w:abstractNumId="4" w15:restartNumberingAfterBreak="0">
     <w:nsid w:val="22B10831"/>
     <w:multiLevelType w:val="multilevel"/>
     <w:tmpl w:val="DA0826EE"/>
@@ -4475,10 +5474,10 @@
       </w:rPr>
     </w:lvl>
   </w:abstractNum>
-  <w:abstractNum w:abstractNumId="3" w15:restartNumberingAfterBreak="0">
+  <w:abstractNum w:abstractNumId="5" w15:restartNumberingAfterBreak="0">
     <w:nsid w:val="251B31E7"/>
     <w:multiLevelType w:val="hybridMultilevel"/>
-    <w:tmpl w:val="3A94ADB2"/>
+    <w:tmpl w:val="CF82609E"/>
     <w:lvl w:ilvl="0" w:tplc="04090001">
       <w:start w:val="1"/>
       <w:numFmt w:val="bullet"/>
@@ -4588,7 +5587,7 @@
       </w:rPr>
     </w:lvl>
   </w:abstractNum>
-  <w:abstractNum w:abstractNumId="4" w15:restartNumberingAfterBreak="0">
+  <w:abstractNum w:abstractNumId="6" w15:restartNumberingAfterBreak="0">
     <w:nsid w:val="2DAD0069"/>
     <w:multiLevelType w:val="hybridMultilevel"/>
     <w:tmpl w:val="F9945AAE"/>
@@ -4700,7 +5699,7 @@
       </w:rPr>
     </w:lvl>
   </w:abstractNum>
-  <w:abstractNum w:abstractNumId="5" w15:restartNumberingAfterBreak="0">
+  <w:abstractNum w:abstractNumId="7" w15:restartNumberingAfterBreak="0">
     <w:nsid w:val="42474F6A"/>
     <w:multiLevelType w:val="hybridMultilevel"/>
     <w:tmpl w:val="CEBEC602"/>
@@ -4813,7 +5812,120 @@
       </w:rPr>
     </w:lvl>
   </w:abstractNum>
-  <w:abstractNum w:abstractNumId="6" w15:restartNumberingAfterBreak="0">
+  <w:abstractNum w:abstractNumId="8" w15:restartNumberingAfterBreak="0">
+    <w:nsid w:val="43BCD0B1"/>
+    <w:multiLevelType w:val="hybridMultilevel"/>
+    <w:tmpl w:val="FFFFFFFF"/>
+    <w:lvl w:ilvl="0" w:tplc="FCEC9B9C">
+      <w:start w:val="1"/>
+      <w:numFmt w:val="bullet"/>
+      <w:lvlText w:val=""/>
+      <w:lvlJc w:val="left"/>
+      <w:pPr>
+        <w:ind w:left="720" w:hanging="360"/>
+      </w:pPr>
+      <w:rPr>
+        <w:rFonts w:ascii="Symbol" w:hAnsi="Symbol" w:hint="default"/>
+      </w:rPr>
+    </w:lvl>
+    <w:lvl w:ilvl="1" w:tplc="1F2894AA">
+      <w:start w:val="1"/>
+      <w:numFmt w:val="bullet"/>
+      <w:lvlText w:val=""/>
+      <w:lvlJc w:val="left"/>
+      <w:pPr>
+        <w:ind w:left="1440" w:hanging="360"/>
+      </w:pPr>
+      <w:rPr>
+        <w:rFonts w:ascii="Symbol" w:hAnsi="Symbol" w:hint="default"/>
+      </w:rPr>
+    </w:lvl>
+    <w:lvl w:ilvl="2" w:tplc="C26C393E">
+      <w:start w:val="1"/>
+      <w:numFmt w:val="bullet"/>
+      <w:lvlText w:val=""/>
+      <w:lvlJc w:val="left"/>
+      <w:pPr>
+        <w:ind w:left="2160" w:hanging="360"/>
+      </w:pPr>
+      <w:rPr>
+        <w:rFonts w:ascii="Wingdings" w:hAnsi="Wingdings" w:hint="default"/>
+      </w:rPr>
+    </w:lvl>
+    <w:lvl w:ilvl="3" w:tplc="4762CA58">
+      <w:start w:val="1"/>
+      <w:numFmt w:val="bullet"/>
+      <w:lvlText w:val=""/>
+      <w:lvlJc w:val="left"/>
+      <w:pPr>
+        <w:ind w:left="2880" w:hanging="360"/>
+      </w:pPr>
+      <w:rPr>
+        <w:rFonts w:ascii="Symbol" w:hAnsi="Symbol" w:hint="default"/>
+      </w:rPr>
+    </w:lvl>
+    <w:lvl w:ilvl="4" w:tplc="092E6426">
+      <w:start w:val="1"/>
+      <w:numFmt w:val="bullet"/>
+      <w:lvlText w:val="o"/>
+      <w:lvlJc w:val="left"/>
+      <w:pPr>
+        <w:ind w:left="3600" w:hanging="360"/>
+      </w:pPr>
+      <w:rPr>
+        <w:rFonts w:ascii="Courier New" w:hAnsi="Courier New" w:hint="default"/>
+      </w:rPr>
+    </w:lvl>
+    <w:lvl w:ilvl="5" w:tplc="7AD6CB4E">
+      <w:start w:val="1"/>
+      <w:numFmt w:val="bullet"/>
+      <w:lvlText w:val=""/>
+      <w:lvlJc w:val="left"/>
+      <w:pPr>
+        <w:ind w:left="4320" w:hanging="360"/>
+      </w:pPr>
+      <w:rPr>
+        <w:rFonts w:ascii="Wingdings" w:hAnsi="Wingdings" w:hint="default"/>
+      </w:rPr>
+    </w:lvl>
+    <w:lvl w:ilvl="6" w:tplc="FA6CAE38">
+      <w:start w:val="1"/>
+      <w:numFmt w:val="bullet"/>
+      <w:lvlText w:val=""/>
+      <w:lvlJc w:val="left"/>
+      <w:pPr>
+        <w:ind w:left="5040" w:hanging="360"/>
+      </w:pPr>
+      <w:rPr>
+        <w:rFonts w:ascii="Symbol" w:hAnsi="Symbol" w:hint="default"/>
+      </w:rPr>
+    </w:lvl>
+    <w:lvl w:ilvl="7" w:tplc="0EB22814">
+      <w:start w:val="1"/>
+      <w:numFmt w:val="bullet"/>
+      <w:lvlText w:val="o"/>
+      <w:lvlJc w:val="left"/>
+      <w:pPr>
+        <w:ind w:left="5760" w:hanging="360"/>
+      </w:pPr>
+      <w:rPr>
+        <w:rFonts w:ascii="Courier New" w:hAnsi="Courier New" w:hint="default"/>
+      </w:rPr>
+    </w:lvl>
+    <w:lvl w:ilvl="8" w:tplc="FC1A0386">
+      <w:start w:val="1"/>
+      <w:numFmt w:val="bullet"/>
+      <w:lvlText w:val=""/>
+      <w:lvlJc w:val="left"/>
+      <w:pPr>
+        <w:ind w:left="6480" w:hanging="360"/>
+      </w:pPr>
+      <w:rPr>
+        <w:rFonts w:ascii="Wingdings" w:hAnsi="Wingdings" w:hint="default"/>
+      </w:rPr>
+    </w:lvl>
+  </w:abstractNum>
+  <w:abstractNum w:abstractNumId="9" w15:restartNumberingAfterBreak="0">
     <w:nsid w:val="4F983EBA"/>
     <w:multiLevelType w:val="hybridMultilevel"/>
     <w:tmpl w:val="433E08B6"/>
@@ -4926,7 +6038,7 @@
       </w:rPr>
     </w:lvl>
   </w:abstractNum>
-  <w:abstractNum w:abstractNumId="7" w15:restartNumberingAfterBreak="0">
+  <w:abstractNum w:abstractNumId="10" w15:restartNumberingAfterBreak="0">
     <w:nsid w:val="516679EE"/>
     <w:multiLevelType w:val="hybridMultilevel"/>
     <w:tmpl w:val="D69471BE"/>
@@ -5038,7 +6150,7 @@
       </w:rPr>
     </w:lvl>
   </w:abstractNum>
-  <w:abstractNum w:abstractNumId="8" w15:restartNumberingAfterBreak="0">
+  <w:abstractNum w:abstractNumId="11" w15:restartNumberingAfterBreak="0">
     <w:nsid w:val="519D49E3"/>
     <w:multiLevelType w:val="multilevel"/>
     <w:tmpl w:val="792AB94A"/>
@@ -5159,7 +6271,7 @@
       </w:pPr>
     </w:lvl>
   </w:abstractNum>
-  <w:abstractNum w:abstractNumId="9" w15:restartNumberingAfterBreak="0">
+  <w:abstractNum w:abstractNumId="12" w15:restartNumberingAfterBreak="0">
     <w:nsid w:val="534B26F1"/>
     <w:multiLevelType w:val="hybridMultilevel"/>
     <w:tmpl w:val="2C288A02"/>
@@ -5272,7 +6384,206 @@
       </w:rPr>
     </w:lvl>
   </w:abstractNum>
-  <w:abstractNum w:abstractNumId="10" w15:restartNumberingAfterBreak="0">
+  <w:abstractNum w:abstractNumId="13" w15:restartNumberingAfterBreak="0">
+    <w:nsid w:val="5E2562A5"/>
+    <w:multiLevelType w:val="hybridMultilevel"/>
+    <w:tmpl w:val="FFFFFFFF"/>
+    <w:lvl w:ilvl="0" w:tplc="60D8BB62">
+      <w:start w:val="1"/>
+      <w:numFmt w:val="bullet"/>
+      <w:lvlText w:val=""/>
+      <w:lvlJc w:val="left"/>
+      <w:pPr>
+        <w:ind w:left="720" w:hanging="360"/>
+      </w:pPr>
+      <w:rPr>
+        <w:rFonts w:ascii="Symbol" w:hAnsi="Symbol" w:hint="default"/>
+      </w:rPr>
+    </w:lvl>
+    <w:lvl w:ilvl="1" w:tplc="149854CE">
+      <w:start w:val="1"/>
+      <w:numFmt w:val="bullet"/>
+      <w:lvlText w:val=""/>
+      <w:lvlJc w:val="left"/>
+      <w:pPr>
+        <w:ind w:left="1440" w:hanging="360"/>
+      </w:pPr>
+      <w:rPr>
+        <w:rFonts w:ascii="Symbol" w:hAnsi="Symbol" w:hint="default"/>
+      </w:rPr>
+    </w:lvl>
+    <w:lvl w:ilvl="2" w:tplc="EE12C38C">
+      <w:start w:val="1"/>
+      <w:numFmt w:val="bullet"/>
+      <w:lvlText w:val=""/>
+      <w:lvlJc w:val="left"/>
+      <w:pPr>
+        <w:ind w:left="2160" w:hanging="360"/>
+      </w:pPr>
+      <w:rPr>
+        <w:rFonts w:ascii="Wingdings" w:hAnsi="Wingdings" w:hint="default"/>
+      </w:rPr>
+    </w:lvl>
+    <w:lvl w:ilvl="3" w:tplc="5846ECCE">
+      <w:start w:val="1"/>
+      <w:numFmt w:val="bullet"/>
+      <w:lvlText w:val=""/>
+      <w:lvlJc w:val="left"/>
+      <w:pPr>
+        <w:ind w:left="2880" w:hanging="360"/>
+      </w:pPr>
+      <w:rPr>
+        <w:rFonts w:ascii="Symbol" w:hAnsi="Symbol" w:hint="default"/>
+      </w:rPr>
+    </w:lvl>
+    <w:lvl w:ilvl="4" w:tplc="3D4E3E2C">
+      <w:start w:val="1"/>
+      <w:numFmt w:val="bullet"/>
+      <w:lvlText w:val="o"/>
+      <w:lvlJc w:val="left"/>
+      <w:pPr>
+        <w:ind w:left="3600" w:hanging="360"/>
+      </w:pPr>
+      <w:rPr>
+        <w:rFonts w:ascii="Courier New" w:hAnsi="Courier New" w:hint="default"/>
+      </w:rPr>
+    </w:lvl>
+    <w:lvl w:ilvl="5" w:tplc="7CCE4A94">
+      <w:start w:val="1"/>
+      <w:numFmt w:val="bullet"/>
+      <w:lvlText w:val=""/>
+      <w:lvlJc w:val="left"/>
+      <w:pPr>
+        <w:ind w:left="4320" w:hanging="360"/>
+      </w:pPr>
+      <w:rPr>
+        <w:rFonts w:ascii="Wingdings" w:hAnsi="Wingdings" w:hint="default"/>
+      </w:rPr>
+    </w:lvl>
+    <w:lvl w:ilvl="6" w:tplc="9F1EEEE8">
+      <w:start w:val="1"/>
+      <w:numFmt w:val="bullet"/>
+      <w:lvlText w:val=""/>
+      <w:lvlJc w:val="left"/>
+      <w:pPr>
+        <w:ind w:left="5040" w:hanging="360"/>
+      </w:pPr>
+      <w:rPr>
+        <w:rFonts w:ascii="Symbol" w:hAnsi="Symbol" w:hint="default"/>
+      </w:rPr>
+    </w:lvl>
+    <w:lvl w:ilvl="7" w:tplc="D38889F8">
+      <w:start w:val="1"/>
+      <w:numFmt w:val="bullet"/>
+      <w:lvlText w:val="o"/>
+      <w:lvlJc w:val="left"/>
+      <w:pPr>
+        <w:ind w:left="5760" w:hanging="360"/>
+      </w:pPr>
+      <w:rPr>
+        <w:rFonts w:ascii="Courier New" w:hAnsi="Courier New" w:hint="default"/>
+      </w:rPr>
+    </w:lvl>
+    <w:lvl w:ilvl="8" w:tplc="800010BA">
+      <w:start w:val="1"/>
+      <w:numFmt w:val="bullet"/>
+      <w:lvlText w:val=""/>
+      <w:lvlJc w:val="left"/>
+      <w:pPr>
+        <w:ind w:left="6480" w:hanging="360"/>
+      </w:pPr>
+      <w:rPr>
+        <w:rFonts w:ascii="Wingdings" w:hAnsi="Wingdings" w:hint="default"/>
+      </w:rPr>
+    </w:lvl>
+  </w:abstractNum>
+  <w:abstractNum w:abstractNumId="14" w15:restartNumberingAfterBreak="0">
+    <w:nsid w:val="5EF32024"/>
+    <w:multiLevelType w:val="hybridMultilevel"/>
+    <w:tmpl w:val="FFFFFFFF"/>
+    <w:lvl w:ilvl="0" w:tplc="10B2C774">
+      <w:start w:val="1"/>
+      <w:numFmt w:val="decimal"/>
+      <w:lvlText w:val="%1."/>
+      <w:lvlJc w:val="left"/>
+      <w:pPr>
+        <w:ind w:left="720" w:hanging="360"/>
+      </w:pPr>
+    </w:lvl>
+    <w:lvl w:ilvl="1" w:tplc="5A20D0B6">
+      <w:start w:val="1"/>
+      <w:numFmt w:val="lowerLetter"/>
+      <w:lvlText w:val="%2."/>
+      <w:lvlJc w:val="left"/>
+      <w:pPr>
+        <w:ind w:left="1440" w:hanging="360"/>
+      </w:pPr>
+    </w:lvl>
+    <w:lvl w:ilvl="2" w:tplc="7E866EAA">
+      <w:start w:val="1"/>
+      <w:numFmt w:val="lowerRoman"/>
+      <w:lvlText w:val="%3."/>
+      <w:lvlJc w:val="right"/>
+      <w:pPr>
+        <w:ind w:left="2160" w:hanging="180"/>
+      </w:pPr>
+    </w:lvl>
+    <w:lvl w:ilvl="3" w:tplc="02F262AA">
+      <w:start w:val="1"/>
+      <w:numFmt w:val="decimal"/>
+      <w:lvlText w:val="%4."/>
+      <w:lvlJc w:val="left"/>
+      <w:pPr>
+        <w:ind w:left="2880" w:hanging="360"/>
+      </w:pPr>
+    </w:lvl>
+    <w:lvl w:ilvl="4" w:tplc="8978613E">
+      <w:start w:val="1"/>
+      <w:numFmt w:val="lowerLetter"/>
+      <w:lvlText w:val="%5."/>
+      <w:lvlJc w:val="left"/>
+      <w:pPr>
+        <w:ind w:left="3600" w:hanging="360"/>
+      </w:pPr>
+    </w:lvl>
+    <w:lvl w:ilvl="5" w:tplc="E0B03A1C">
+      <w:start w:val="1"/>
+      <w:numFmt w:val="lowerRoman"/>
+      <w:lvlText w:val="%6."/>
+      <w:lvlJc w:val="right"/>
+      <w:pPr>
+        <w:ind w:left="4320" w:hanging="180"/>
+      </w:pPr>
+    </w:lvl>
+    <w:lvl w:ilvl="6" w:tplc="9BFEE2A6">
+      <w:start w:val="1"/>
+      <w:numFmt w:val="decimal"/>
+      <w:lvlText w:val="%7."/>
+      <w:lvlJc w:val="left"/>
+      <w:pPr>
+        <w:ind w:left="5040" w:hanging="360"/>
+      </w:pPr>
+    </w:lvl>
+    <w:lvl w:ilvl="7" w:tplc="B50411D2">
+      <w:start w:val="1"/>
+      <w:numFmt w:val="lowerLetter"/>
+      <w:lvlText w:val="%8."/>
+      <w:lvlJc w:val="left"/>
+      <w:pPr>
+        <w:ind w:left="5760" w:hanging="360"/>
+      </w:pPr>
+    </w:lvl>
+    <w:lvl w:ilvl="8" w:tplc="0E147D8A">
+      <w:start w:val="1"/>
+      <w:numFmt w:val="lowerRoman"/>
+      <w:lvlText w:val="%9."/>
+      <w:lvlJc w:val="right"/>
+      <w:pPr>
+        <w:ind w:left="6480" w:hanging="180"/>
+      </w:pPr>
+    </w:lvl>
+  </w:abstractNum>
+  <w:abstractNum w:abstractNumId="15" w15:restartNumberingAfterBreak="0">
     <w:nsid w:val="602124D5"/>
     <w:multiLevelType w:val="hybridMultilevel"/>
     <w:tmpl w:val="91923810"/>
@@ -5385,7 +6696,7 @@
       </w:rPr>
     </w:lvl>
   </w:abstractNum>
-  <w:abstractNum w:abstractNumId="11" w15:restartNumberingAfterBreak="0">
+  <w:abstractNum w:abstractNumId="16" w15:restartNumberingAfterBreak="0">
     <w:nsid w:val="620E0A4F"/>
     <w:multiLevelType w:val="hybridMultilevel"/>
     <w:tmpl w:val="A61608F4"/>
@@ -5498,7 +6809,7 @@
       </w:rPr>
     </w:lvl>
   </w:abstractNum>
-  <w:abstractNum w:abstractNumId="12" w15:restartNumberingAfterBreak="0">
+  <w:abstractNum w:abstractNumId="17" w15:restartNumberingAfterBreak="0">
     <w:nsid w:val="62720263"/>
     <w:multiLevelType w:val="hybridMultilevel"/>
     <w:tmpl w:val="C13EE57E"/>
@@ -5610,7 +6921,7 @@
       </w:rPr>
     </w:lvl>
   </w:abstractNum>
-  <w:abstractNum w:abstractNumId="13" w15:restartNumberingAfterBreak="0">
+  <w:abstractNum w:abstractNumId="18" w15:restartNumberingAfterBreak="0">
     <w:nsid w:val="62BF09C7"/>
     <w:multiLevelType w:val="multilevel"/>
     <w:tmpl w:val="A47492D4"/>
@@ -5723,7 +7034,120 @@
       </w:pPr>
     </w:lvl>
   </w:abstractNum>
-  <w:abstractNum w:abstractNumId="14" w15:restartNumberingAfterBreak="0">
+  <w:abstractNum w:abstractNumId="19" w15:restartNumberingAfterBreak="0">
+    <w:nsid w:val="6B9863C1"/>
+    <w:multiLevelType w:val="hybridMultilevel"/>
+    <w:tmpl w:val="172EB13A"/>
+    <w:lvl w:ilvl="0" w:tplc="75A6D3D0">
+      <w:start w:val="1"/>
+      <w:numFmt w:val="bullet"/>
+      <w:lvlText w:val=""/>
+      <w:lvlJc w:val="left"/>
+      <w:pPr>
+        <w:ind w:left="360" w:hanging="360"/>
+      </w:pPr>
+      <w:rPr>
+        <w:rFonts w:ascii="Symbol" w:hAnsi="Symbol" w:hint="default"/>
+      </w:rPr>
+    </w:lvl>
+    <w:lvl w:ilvl="1" w:tplc="04090003" w:tentative="1">
+      <w:start w:val="1"/>
+      <w:numFmt w:val="bullet"/>
+      <w:lvlText w:val="o"/>
+      <w:lvlJc w:val="left"/>
+      <w:pPr>
+        <w:ind w:left="1080" w:hanging="360"/>
+      </w:pPr>
+      <w:rPr>
+        <w:rFonts w:ascii="Courier New" w:hAnsi="Courier New" w:cs="Courier New" w:hint="default"/>
+      </w:rPr>
+    </w:lvl>
+    <w:lvl w:ilvl="2" w:tplc="04090005" w:tentative="1">
+      <w:start w:val="1"/>
+      <w:numFmt w:val="bullet"/>
+      <w:lvlText w:val=""/>
+      <w:lvlJc w:val="left"/>
+      <w:pPr>
+        <w:ind w:left="1800" w:hanging="360"/>
+      </w:pPr>
+      <w:rPr>
+        <w:rFonts w:ascii="Wingdings" w:hAnsi="Wingdings" w:hint="default"/>
+      </w:rPr>
+    </w:lvl>
+    <w:lvl w:ilvl="3" w:tplc="04090001" w:tentative="1">
+      <w:start w:val="1"/>
+      <w:numFmt w:val="bullet"/>
+      <w:lvlText w:val=""/>
+      <w:lvlJc w:val="left"/>
+      <w:pPr>
+        <w:ind w:left="2520" w:hanging="360"/>
+      </w:pPr>
+      <w:rPr>
+        <w:rFonts w:ascii="Symbol" w:hAnsi="Symbol" w:hint="default"/>
+      </w:rPr>
+    </w:lvl>
+    <w:lvl w:ilvl="4" w:tplc="04090003" w:tentative="1">
+      <w:start w:val="1"/>
+      <w:numFmt w:val="bullet"/>
+      <w:lvlText w:val="o"/>
+      <w:lvlJc w:val="left"/>
+      <w:pPr>
+        <w:ind w:left="3240" w:hanging="360"/>
+      </w:pPr>
+      <w:rPr>
+        <w:rFonts w:ascii="Courier New" w:hAnsi="Courier New" w:cs="Courier New" w:hint="default"/>
+      </w:rPr>
+    </w:lvl>
+    <w:lvl w:ilvl="5" w:tplc="04090005" w:tentative="1">
+      <w:start w:val="1"/>
+      <w:numFmt w:val="bullet"/>
+      <w:lvlText w:val=""/>
+      <w:lvlJc w:val="left"/>
+      <w:pPr>
+        <w:ind w:left="3960" w:hanging="360"/>
+      </w:pPr>
+      <w:rPr>
+        <w:rFonts w:ascii="Wingdings" w:hAnsi="Wingdings" w:hint="default"/>
+      </w:rPr>
+    </w:lvl>
+    <w:lvl w:ilvl="6" w:tplc="04090001" w:tentative="1">
+      <w:start w:val="1"/>
+      <w:numFmt w:val="bullet"/>
+      <w:lvlText w:val=""/>
+      <w:lvlJc w:val="left"/>
+      <w:pPr>
+        <w:ind w:left="4680" w:hanging="360"/>
+      </w:pPr>
+      <w:rPr>
+        <w:rFonts w:ascii="Symbol" w:hAnsi="Symbol" w:hint="default"/>
+      </w:rPr>
+    </w:lvl>
+    <w:lvl w:ilvl="7" w:tplc="04090003" w:tentative="1">
+      <w:start w:val="1"/>
+      <w:numFmt w:val="bullet"/>
+      <w:lvlText w:val="o"/>
+      <w:lvlJc w:val="left"/>
+      <w:pPr>
+        <w:ind w:left="5400" w:hanging="360"/>
+      </w:pPr>
+      <w:rPr>
+        <w:rFonts w:ascii="Courier New" w:hAnsi="Courier New" w:cs="Courier New" w:hint="default"/>
+      </w:rPr>
+    </w:lvl>
+    <w:lvl w:ilvl="8" w:tplc="04090005" w:tentative="1">
+      <w:start w:val="1"/>
+      <w:numFmt w:val="bullet"/>
+      <w:lvlText w:val=""/>
+      <w:lvlJc w:val="left"/>
+      <w:pPr>
+        <w:ind w:left="6120" w:hanging="360"/>
+      </w:pPr>
+      <w:rPr>
+        <w:rFonts w:ascii="Wingdings" w:hAnsi="Wingdings" w:hint="default"/>
+      </w:rPr>
+    </w:lvl>
+  </w:abstractNum>
+  <w:abstractNum w:abstractNumId="20" w15:restartNumberingAfterBreak="0">
     <w:nsid w:val="70E831EC"/>
     <w:multiLevelType w:val="hybridMultilevel"/>
     <w:tmpl w:val="225206DC"/>
@@ -5835,7 +7259,120 @@
       </w:rPr>
     </w:lvl>
   </w:abstractNum>
-  <w:abstractNum w:abstractNumId="15" w15:restartNumberingAfterBreak="0">
+  <w:abstractNum w:abstractNumId="21" w15:restartNumberingAfterBreak="0">
+    <w:nsid w:val="76241EF5"/>
+    <w:multiLevelType w:val="hybridMultilevel"/>
+    <w:tmpl w:val="FFFFFFFF"/>
+    <w:lvl w:ilvl="0" w:tplc="08168C0C">
+      <w:start w:val="1"/>
+      <w:numFmt w:val="bullet"/>
+      <w:lvlText w:val=""/>
+      <w:lvlJc w:val="left"/>
+      <w:pPr>
+        <w:ind w:left="720" w:hanging="360"/>
+      </w:pPr>
+      <w:rPr>
+        <w:rFonts w:ascii="Symbol" w:hAnsi="Symbol" w:hint="default"/>
+      </w:rPr>
+    </w:lvl>
+    <w:lvl w:ilvl="1" w:tplc="4816C1F4">
+      <w:start w:val="1"/>
+      <w:numFmt w:val="bullet"/>
+      <w:lvlText w:val="o"/>
+      <w:lvlJc w:val="left"/>
+      <w:pPr>
+        <w:ind w:left="1440" w:hanging="360"/>
+      </w:pPr>
+      <w:rPr>
+        <w:rFonts w:ascii="Courier New" w:hAnsi="Courier New" w:hint="default"/>
+      </w:rPr>
+    </w:lvl>
+    <w:lvl w:ilvl="2" w:tplc="56626478">
+      <w:start w:val="1"/>
+      <w:numFmt w:val="bullet"/>
+      <w:lvlText w:val=""/>
+      <w:lvlJc w:val="left"/>
+      <w:pPr>
+        <w:ind w:left="2160" w:hanging="360"/>
+      </w:pPr>
+      <w:rPr>
+        <w:rFonts w:ascii="Wingdings" w:hAnsi="Wingdings" w:hint="default"/>
+      </w:rPr>
+    </w:lvl>
+    <w:lvl w:ilvl="3" w:tplc="AE044ECA">
+      <w:start w:val="1"/>
+      <w:numFmt w:val="bullet"/>
+      <w:lvlText w:val=""/>
+      <w:lvlJc w:val="left"/>
+      <w:pPr>
+        <w:ind w:left="2880" w:hanging="360"/>
+      </w:pPr>
+      <w:rPr>
+        <w:rFonts w:ascii="Symbol" w:hAnsi="Symbol" w:hint="default"/>
+      </w:rPr>
+    </w:lvl>
+    <w:lvl w:ilvl="4" w:tplc="F630502A">
+      <w:start w:val="1"/>
+      <w:numFmt w:val="bullet"/>
+      <w:lvlText w:val="o"/>
+      <w:lvlJc w:val="left"/>
+      <w:pPr>
+        <w:ind w:left="3600" w:hanging="360"/>
+      </w:pPr>
+      <w:rPr>
+        <w:rFonts w:ascii="Courier New" w:hAnsi="Courier New" w:hint="default"/>
+      </w:rPr>
+    </w:lvl>
+    <w:lvl w:ilvl="5" w:tplc="D5E422A2">
+      <w:start w:val="1"/>
+      <w:numFmt w:val="bullet"/>
+      <w:lvlText w:val=""/>
+      <w:lvlJc w:val="left"/>
+      <w:pPr>
+        <w:ind w:left="4320" w:hanging="360"/>
+      </w:pPr>
+      <w:rPr>
+        <w:rFonts w:ascii="Wingdings" w:hAnsi="Wingdings" w:hint="default"/>
+      </w:rPr>
+    </w:lvl>
+    <w:lvl w:ilvl="6" w:tplc="10FE2E52">
+      <w:start w:val="1"/>
+      <w:numFmt w:val="bullet"/>
+      <w:lvlText w:val=""/>
+      <w:lvlJc w:val="left"/>
+      <w:pPr>
+        <w:ind w:left="5040" w:hanging="360"/>
+      </w:pPr>
+      <w:rPr>
+        <w:rFonts w:ascii="Symbol" w:hAnsi="Symbol" w:hint="default"/>
+      </w:rPr>
+    </w:lvl>
+    <w:lvl w:ilvl="7" w:tplc="8E7ED986">
+      <w:start w:val="1"/>
+      <w:numFmt w:val="bullet"/>
+      <w:lvlText w:val="o"/>
+      <w:lvlJc w:val="left"/>
+      <w:pPr>
+        <w:ind w:left="5760" w:hanging="360"/>
+      </w:pPr>
+      <w:rPr>
+        <w:rFonts w:ascii="Courier New" w:hAnsi="Courier New" w:hint="default"/>
+      </w:rPr>
+    </w:lvl>
+    <w:lvl w:ilvl="8" w:tplc="88BAC9B4">
+      <w:start w:val="1"/>
+      <w:numFmt w:val="bullet"/>
+      <w:lvlText w:val=""/>
+      <w:lvlJc w:val="left"/>
+      <w:pPr>
+        <w:ind w:left="6480" w:hanging="360"/>
+      </w:pPr>
+      <w:rPr>
+        <w:rFonts w:ascii="Wingdings" w:hAnsi="Wingdings" w:hint="default"/>
+      </w:rPr>
+    </w:lvl>
+  </w:abstractNum>
+  <w:abstractNum w:abstractNumId="22" w15:restartNumberingAfterBreak="0">
     <w:nsid w:val="7AF847D3"/>
     <w:multiLevelType w:val="hybridMultilevel"/>
     <w:tmpl w:val="CF7A2E10"/>
@@ -5947,53 +7484,190 @@
       </w:rPr>
     </w:lvl>
   </w:abstractNum>
-  <w:num w:numId="1" w16cid:durableId="996155937">
+  <w:abstractNum w:abstractNumId="23" w15:restartNumberingAfterBreak="0">
+    <w:nsid w:val="7CB161C9"/>
+    <w:multiLevelType w:val="hybridMultilevel"/>
+    <w:tmpl w:val="FFFFFFFF"/>
+    <w:lvl w:ilvl="0" w:tplc="D02A85A0">
+      <w:start w:val="1"/>
+      <w:numFmt w:val="bullet"/>
+      <w:lvlText w:val=""/>
+      <w:lvlJc w:val="left"/>
+      <w:pPr>
+        <w:ind w:left="720" w:hanging="360"/>
+      </w:pPr>
+      <w:rPr>
+        <w:rFonts w:ascii="Symbol" w:hAnsi="Symbol" w:hint="default"/>
+      </w:rPr>
+    </w:lvl>
+    <w:lvl w:ilvl="1" w:tplc="C59A5C7E">
+      <w:start w:val="1"/>
+      <w:numFmt w:val="bullet"/>
+      <w:lvlText w:val="o"/>
+      <w:lvlJc w:val="left"/>
+      <w:pPr>
+        <w:ind w:left="1440" w:hanging="360"/>
+      </w:pPr>
+      <w:rPr>
+        <w:rFonts w:ascii="Courier New" w:hAnsi="Courier New" w:hint="default"/>
+      </w:rPr>
+    </w:lvl>
+    <w:lvl w:ilvl="2" w:tplc="C078338A">
+      <w:start w:val="1"/>
+      <w:numFmt w:val="bullet"/>
+      <w:lvlText w:val=""/>
+      <w:lvlJc w:val="left"/>
+      <w:pPr>
+        <w:ind w:left="2160" w:hanging="360"/>
+      </w:pPr>
+      <w:rPr>
+        <w:rFonts w:ascii="Wingdings" w:hAnsi="Wingdings" w:hint="default"/>
+      </w:rPr>
+    </w:lvl>
+    <w:lvl w:ilvl="3" w:tplc="BCB29F4A">
+      <w:start w:val="1"/>
+      <w:numFmt w:val="bullet"/>
+      <w:lvlText w:val=""/>
+      <w:lvlJc w:val="left"/>
+      <w:pPr>
+        <w:ind w:left="2880" w:hanging="360"/>
+      </w:pPr>
+      <w:rPr>
+        <w:rFonts w:ascii="Symbol" w:hAnsi="Symbol" w:hint="default"/>
+      </w:rPr>
+    </w:lvl>
+    <w:lvl w:ilvl="4" w:tplc="4030FF36">
+      <w:start w:val="1"/>
+      <w:numFmt w:val="bullet"/>
+      <w:lvlText w:val="o"/>
+      <w:lvlJc w:val="left"/>
+      <w:pPr>
+        <w:ind w:left="3600" w:hanging="360"/>
+      </w:pPr>
+      <w:rPr>
+        <w:rFonts w:ascii="Courier New" w:hAnsi="Courier New" w:hint="default"/>
+      </w:rPr>
+    </w:lvl>
+    <w:lvl w:ilvl="5" w:tplc="63C02EBE">
+      <w:start w:val="1"/>
+      <w:numFmt w:val="bullet"/>
+      <w:lvlText w:val=""/>
+      <w:lvlJc w:val="left"/>
+      <w:pPr>
+        <w:ind w:left="4320" w:hanging="360"/>
+      </w:pPr>
+      <w:rPr>
+        <w:rFonts w:ascii="Wingdings" w:hAnsi="Wingdings" w:hint="default"/>
+      </w:rPr>
+    </w:lvl>
+    <w:lvl w:ilvl="6" w:tplc="9BA6D146">
+      <w:start w:val="1"/>
+      <w:numFmt w:val="bullet"/>
+      <w:lvlText w:val=""/>
+      <w:lvlJc w:val="left"/>
+      <w:pPr>
+        <w:ind w:left="5040" w:hanging="360"/>
+      </w:pPr>
+      <w:rPr>
+        <w:rFonts w:ascii="Symbol" w:hAnsi="Symbol" w:hint="default"/>
+      </w:rPr>
+    </w:lvl>
+    <w:lvl w:ilvl="7" w:tplc="1A823A76">
+      <w:start w:val="1"/>
+      <w:numFmt w:val="bullet"/>
+      <w:lvlText w:val="o"/>
+      <w:lvlJc w:val="left"/>
+      <w:pPr>
+        <w:ind w:left="5760" w:hanging="360"/>
+      </w:pPr>
+      <w:rPr>
+        <w:rFonts w:ascii="Courier New" w:hAnsi="Courier New" w:hint="default"/>
+      </w:rPr>
+    </w:lvl>
+    <w:lvl w:ilvl="8" w:tplc="43E07B58">
+      <w:start w:val="1"/>
+      <w:numFmt w:val="bullet"/>
+      <w:lvlText w:val=""/>
+      <w:lvlJc w:val="left"/>
+      <w:pPr>
+        <w:ind w:left="6480" w:hanging="360"/>
+      </w:pPr>
+      <w:rPr>
+        <w:rFonts w:ascii="Wingdings" w:hAnsi="Wingdings" w:hint="default"/>
+      </w:rPr>
+    </w:lvl>
+  </w:abstractNum>
+  <w:num w:numId="1" w16cid:durableId="1356616045">
+    <w:abstractNumId w:val="14"/>
+  </w:num>
+  <w:num w:numId="2" w16cid:durableId="996155937">
+    <w:abstractNumId w:val="18"/>
+  </w:num>
+  <w:num w:numId="3" w16cid:durableId="433094178">
+    <w:abstractNumId w:val="7"/>
+  </w:num>
+  <w:num w:numId="4" w16cid:durableId="2136099150">
+    <w:abstractNumId w:val="11"/>
+  </w:num>
+  <w:num w:numId="5" w16cid:durableId="16391387">
+    <w:abstractNumId w:val="4"/>
+  </w:num>
+  <w:num w:numId="6" w16cid:durableId="808980126">
+    <w:abstractNumId w:val="20"/>
+  </w:num>
+  <w:num w:numId="7" w16cid:durableId="1665890824">
+    <w:abstractNumId w:val="9"/>
+  </w:num>
+  <w:num w:numId="8" w16cid:durableId="1214655027">
+    <w:abstractNumId w:val="2"/>
+  </w:num>
+  <w:num w:numId="9" w16cid:durableId="1973362740">
+    <w:abstractNumId w:val="22"/>
+  </w:num>
+  <w:num w:numId="10" w16cid:durableId="983196747">
+    <w:abstractNumId w:val="17"/>
+  </w:num>
+  <w:num w:numId="11" w16cid:durableId="918833810">
+    <w:abstractNumId w:val="1"/>
+  </w:num>
+  <w:num w:numId="12" w16cid:durableId="1714502834">
+    <w:abstractNumId w:val="6"/>
+  </w:num>
+  <w:num w:numId="13" w16cid:durableId="1367556902">
+    <w:abstractNumId w:val="10"/>
+  </w:num>
+  <w:num w:numId="14" w16cid:durableId="9141925">
+    <w:abstractNumId w:val="16"/>
+  </w:num>
+  <w:num w:numId="15" w16cid:durableId="1576090326">
+    <w:abstractNumId w:val="15"/>
+  </w:num>
+  <w:num w:numId="16" w16cid:durableId="1756584133">
+    <w:abstractNumId w:val="12"/>
+  </w:num>
+  <w:num w:numId="17" w16cid:durableId="1428425705">
+    <w:abstractNumId w:val="5"/>
+  </w:num>
+  <w:num w:numId="18" w16cid:durableId="810708057">
+    <w:abstractNumId w:val="19"/>
+  </w:num>
+  <w:num w:numId="19" w16cid:durableId="867371532">
+    <w:abstractNumId w:val="0"/>
+  </w:num>
+  <w:num w:numId="20" w16cid:durableId="1194344658">
+    <w:abstractNumId w:val="23"/>
+  </w:num>
+  <w:num w:numId="21" w16cid:durableId="336613059">
     <w:abstractNumId w:val="13"/>
   </w:num>
-  <w:num w:numId="2" w16cid:durableId="433094178">
-    <w:abstractNumId w:val="5"/>
+  <w:num w:numId="22" w16cid:durableId="652875046">
+    <w:abstractNumId w:val="3"/>
   </w:num>
-  <w:num w:numId="3" w16cid:durableId="2136099150">
+  <w:num w:numId="23" w16cid:durableId="1399209727">
+    <w:abstractNumId w:val="21"/>
+  </w:num>
+  <w:num w:numId="24" w16cid:durableId="1774939836">
     <w:abstractNumId w:val="8"/>
-  </w:num>
-  <w:num w:numId="4" w16cid:durableId="16391387">
-    <w:abstractNumId w:val="2"/>
-  </w:num>
-  <w:num w:numId="5" w16cid:durableId="808980126">
-    <w:abstractNumId w:val="14"/>
-  </w:num>
-  <w:num w:numId="6" w16cid:durableId="1665890824">
-    <w:abstractNumId w:val="6"/>
-  </w:num>
-  <w:num w:numId="7" w16cid:durableId="1214655027">
-    <w:abstractNumId w:val="1"/>
-  </w:num>
-  <w:num w:numId="8" w16cid:durableId="1973362740">
-    <w:abstractNumId w:val="15"/>
-  </w:num>
-  <w:num w:numId="9" w16cid:durableId="983196747">
-    <w:abstractNumId w:val="12"/>
-  </w:num>
-  <w:num w:numId="10" w16cid:durableId="918833810">
-    <w:abstractNumId w:val="0"/>
-  </w:num>
-  <w:num w:numId="11" w16cid:durableId="1714502834">
-    <w:abstractNumId w:val="4"/>
-  </w:num>
-  <w:num w:numId="12" w16cid:durableId="1367556902">
-    <w:abstractNumId w:val="7"/>
-  </w:num>
-  <w:num w:numId="13" w16cid:durableId="9141925">
-    <w:abstractNumId w:val="11"/>
-  </w:num>
-  <w:num w:numId="14" w16cid:durableId="1576090326">
-    <w:abstractNumId w:val="10"/>
-  </w:num>
-  <w:num w:numId="15" w16cid:durableId="1756584133">
-    <w:abstractNumId w:val="9"/>
-  </w:num>
-  <w:num w:numId="16" w16cid:durableId="1428425705">
-    <w:abstractNumId w:val="3"/>
   </w:num>
 </w:numbering>
 </file>
@@ -6705,6 +8379,25 @@
       <w:ind w:left="440"/>
     </w:pPr>
   </w:style>
+  <w:style w:type="table" w:styleId="TableGrid">
+    <w:name w:val="Table Grid"/>
+    <w:basedOn w:val="TableNormal"/>
+    <w:uiPriority w:val="39"/>
+    <w:rsid w:val="002C02A0"/>
+    <w:pPr>
+      <w:spacing w:after="0" w:line="240" w:lineRule="auto"/>
+    </w:pPr>
+    <w:tblPr>
+      <w:tblBorders>
+        <w:top w:val="single" w:sz="4" w:space="0" w:color="auto"/>
+        <w:left w:val="single" w:sz="4" w:space="0" w:color="auto"/>
+        <w:bottom w:val="single" w:sz="4" w:space="0" w:color="auto"/>
+        <w:right w:val="single" w:sz="4" w:space="0" w:color="auto"/>
+        <w:insideH w:val="single" w:sz="4" w:space="0" w:color="auto"/>
+        <w:insideV w:val="single" w:sz="4" w:space="0" w:color="auto"/>
+      </w:tblBorders>
+    </w:tblPr>
+  </w:style>
 </w:styles>
 </file>
 

</xml_diff>